<commit_message>
Added documents to the rep.
Signed-off-by: Florent Auger <florent.auger@freescale.com>
</commit_message>
<xml_diff>
--- a/doc/SDK_README_v3.0.docx
+++ b/doc/SDK_README_v3.0.docx
@@ -10,21 +10,12 @@
           <w:szCs w:val="48"/>
         </w:rPr>
       </w:pPr>
-      <w:proofErr w:type="gramStart"/>
       <w:r>
         <w:rPr>
           <w:sz w:val="48"/>
           <w:szCs w:val="48"/>
         </w:rPr>
-        <w:t>i.MX6</w:t>
-      </w:r>
-      <w:proofErr w:type="gramEnd"/>
-      <w:r>
-        <w:rPr>
-          <w:sz w:val="48"/>
-          <w:szCs w:val="48"/>
-        </w:rPr>
-        <w:t xml:space="preserve"> series Firmware</w:t>
+        <w:t>i.MX6 series Firmware</w:t>
       </w:r>
     </w:p>
     <w:p/>
@@ -659,15 +650,7 @@
           </w:tcPr>
           <w:p>
             <w:r>
-              <w:t xml:space="preserve">Configuration file used to enable what should be supported by a board. </w:t>
-            </w:r>
-            <w:proofErr w:type="spellStart"/>
-            <w:r>
-              <w:t>e.g</w:t>
-            </w:r>
-            <w:proofErr w:type="spellEnd"/>
-            <w:r>
-              <w:t xml:space="preserve"> mx6</w:t>
+              <w:t>Configuration file used to enable what should be supported by a board. e.g mx6</w:t>
             </w:r>
             <w:r>
               <w:t>dq</w:t>
@@ -697,17 +680,8 @@
                 <w:rFonts w:ascii="Courier New" w:eastAsia="Times New Roman" w:hAnsi="Courier New" w:cs="Courier New"/>
                 <w:sz w:val="20"/>
               </w:rPr>
-              <w:t>./</w:t>
-            </w:r>
-            <w:proofErr w:type="spellStart"/>
-            <w:r>
-              <w:rPr>
-                <w:rFonts w:ascii="Courier New" w:eastAsia="Times New Roman" w:hAnsi="Courier New" w:cs="Courier New"/>
-                <w:sz w:val="20"/>
-              </w:rPr>
-              <w:t>configs</w:t>
-            </w:r>
-            <w:proofErr w:type="spellEnd"/>
+              <w:t>./configs</w:t>
+            </w:r>
           </w:p>
         </w:tc>
       </w:tr>
@@ -741,23 +715,7 @@
                 <w:rFonts w:ascii="Courier New" w:eastAsia="Times New Roman" w:hAnsi="Courier New" w:cs="Courier New"/>
                 <w:sz w:val="20"/>
               </w:rPr>
-              <w:t>./</w:t>
-            </w:r>
-            <w:proofErr w:type="spellStart"/>
-            <w:r>
-              <w:rPr>
-                <w:rFonts w:ascii="Courier New" w:eastAsia="Times New Roman" w:hAnsi="Courier New" w:cs="Courier New"/>
-                <w:sz w:val="20"/>
-              </w:rPr>
-              <w:t>src</w:t>
-            </w:r>
-            <w:proofErr w:type="spellEnd"/>
-            <w:r>
-              <w:rPr>
-                <w:rFonts w:ascii="Courier New" w:eastAsia="Times New Roman" w:hAnsi="Courier New" w:cs="Courier New"/>
-                <w:sz w:val="20"/>
-              </w:rPr>
-              <w:t>/cortex_a9</w:t>
+              <w:t>./src/cortex_a9</w:t>
             </w:r>
           </w:p>
         </w:tc>
@@ -792,23 +750,7 @@
                 <w:rFonts w:ascii="Courier New" w:eastAsia="Times New Roman" w:hAnsi="Courier New" w:cs="Courier New"/>
                 <w:sz w:val="20"/>
               </w:rPr>
-              <w:t>./</w:t>
-            </w:r>
-            <w:proofErr w:type="spellStart"/>
-            <w:r>
-              <w:rPr>
-                <w:rFonts w:ascii="Courier New" w:eastAsia="Times New Roman" w:hAnsi="Courier New" w:cs="Courier New"/>
-                <w:sz w:val="20"/>
-              </w:rPr>
-              <w:t>src</w:t>
-            </w:r>
-            <w:proofErr w:type="spellEnd"/>
-            <w:r>
-              <w:rPr>
-                <w:rFonts w:ascii="Courier New" w:eastAsia="Times New Roman" w:hAnsi="Courier New" w:cs="Courier New"/>
-                <w:sz w:val="20"/>
-              </w:rPr>
-              <w:t>/include</w:t>
+              <w:t>./src/include</w:t>
             </w:r>
           </w:p>
         </w:tc>
@@ -843,23 +785,7 @@
                 <w:rFonts w:ascii="Courier New" w:eastAsia="Times New Roman" w:hAnsi="Courier New" w:cs="Courier New"/>
                 <w:sz w:val="20"/>
               </w:rPr>
-              <w:t>./</w:t>
-            </w:r>
-            <w:proofErr w:type="spellStart"/>
-            <w:r>
-              <w:rPr>
-                <w:rFonts w:ascii="Courier New" w:eastAsia="Times New Roman" w:hAnsi="Courier New" w:cs="Courier New"/>
-                <w:sz w:val="20"/>
-              </w:rPr>
-              <w:t>src</w:t>
-            </w:r>
-            <w:proofErr w:type="spellEnd"/>
-            <w:r>
-              <w:rPr>
-                <w:rFonts w:ascii="Courier New" w:eastAsia="Times New Roman" w:hAnsi="Courier New" w:cs="Courier New"/>
-                <w:sz w:val="20"/>
-              </w:rPr>
-              <w:t>/include/mx6</w:t>
+              <w:t>./src/include/mx6</w:t>
             </w:r>
             <w:r>
               <w:rPr>
@@ -882,23 +808,7 @@
                 <w:rFonts w:ascii="Courier New" w:eastAsia="Times New Roman" w:hAnsi="Courier New" w:cs="Courier New"/>
                 <w:sz w:val="20"/>
               </w:rPr>
-              <w:t>./</w:t>
-            </w:r>
-            <w:proofErr w:type="spellStart"/>
-            <w:r>
-              <w:rPr>
-                <w:rFonts w:ascii="Courier New" w:eastAsia="Times New Roman" w:hAnsi="Courier New" w:cs="Courier New"/>
-                <w:sz w:val="20"/>
-              </w:rPr>
-              <w:t>src</w:t>
-            </w:r>
-            <w:proofErr w:type="spellEnd"/>
-            <w:r>
-              <w:rPr>
-                <w:rFonts w:ascii="Courier New" w:eastAsia="Times New Roman" w:hAnsi="Courier New" w:cs="Courier New"/>
-                <w:sz w:val="20"/>
-              </w:rPr>
-              <w:t>/include/mx6</w:t>
+              <w:t>./src/include/mx6</w:t>
             </w:r>
             <w:r>
               <w:rPr>
@@ -943,15 +853,7 @@
                 <w:rFonts w:eastAsia="Times New Roman" w:cs="Times New Roman"/>
                 <w:szCs w:val="24"/>
               </w:rPr>
-              <w:t>initialization</w:t>
-            </w:r>
-            <w:proofErr w:type="gramStart"/>
-            <w:r>
-              <w:rPr>
-                <w:rFonts w:eastAsia="Times New Roman" w:cs="Times New Roman"/>
-                <w:szCs w:val="24"/>
-              </w:rPr>
-              <w:t>,</w:t>
+              <w:t>initialization,</w:t>
             </w:r>
             <w:r>
               <w:rPr>
@@ -960,7 +862,6 @@
               </w:rPr>
               <w:t>...</w:t>
             </w:r>
-            <w:proofErr w:type="gramEnd"/>
           </w:p>
         </w:tc>
         <w:tc>
@@ -981,23 +882,7 @@
                 <w:rFonts w:ascii="Courier New" w:eastAsia="Times New Roman" w:hAnsi="Courier New" w:cs="Courier New"/>
                 <w:sz w:val="20"/>
               </w:rPr>
-              <w:t>./</w:t>
-            </w:r>
-            <w:proofErr w:type="spellStart"/>
-            <w:r>
-              <w:rPr>
-                <w:rFonts w:ascii="Courier New" w:eastAsia="Times New Roman" w:hAnsi="Courier New" w:cs="Courier New"/>
-                <w:sz w:val="20"/>
-              </w:rPr>
-              <w:t>src</w:t>
-            </w:r>
-            <w:proofErr w:type="spellEnd"/>
-            <w:r>
-              <w:rPr>
-                <w:rFonts w:ascii="Courier New" w:eastAsia="Times New Roman" w:hAnsi="Courier New" w:cs="Courier New"/>
-                <w:sz w:val="20"/>
-              </w:rPr>
-              <w:t>/init</w:t>
+              <w:t>./src/init</w:t>
             </w:r>
           </w:p>
         </w:tc>
@@ -1043,23 +928,7 @@
                 <w:rFonts w:ascii="Courier New" w:eastAsia="Times New Roman" w:hAnsi="Courier New" w:cs="Courier New"/>
                 <w:sz w:val="20"/>
               </w:rPr>
-              <w:t>./</w:t>
-            </w:r>
-            <w:proofErr w:type="spellStart"/>
-            <w:r>
-              <w:rPr>
-                <w:rFonts w:ascii="Courier New" w:eastAsia="Times New Roman" w:hAnsi="Courier New" w:cs="Courier New"/>
-                <w:sz w:val="20"/>
-              </w:rPr>
-              <w:t>src</w:t>
-            </w:r>
-            <w:proofErr w:type="spellEnd"/>
-            <w:r>
-              <w:rPr>
-                <w:rFonts w:ascii="Courier New" w:eastAsia="Times New Roman" w:hAnsi="Courier New" w:cs="Courier New"/>
-                <w:sz w:val="20"/>
-              </w:rPr>
-              <w:t>/mx6</w:t>
+              <w:t>./src/mx6</w:t>
             </w:r>
             <w:r>
               <w:rPr>
@@ -1089,23 +958,7 @@
                 <w:rFonts w:ascii="Courier New" w:eastAsia="Times New Roman" w:hAnsi="Courier New" w:cs="Courier New"/>
                 <w:sz w:val="20"/>
               </w:rPr>
-              <w:t>./</w:t>
-            </w:r>
-            <w:proofErr w:type="spellStart"/>
-            <w:r>
-              <w:rPr>
-                <w:rFonts w:ascii="Courier New" w:eastAsia="Times New Roman" w:hAnsi="Courier New" w:cs="Courier New"/>
-                <w:sz w:val="20"/>
-              </w:rPr>
-              <w:t>src</w:t>
-            </w:r>
-            <w:proofErr w:type="spellEnd"/>
-            <w:r>
-              <w:rPr>
-                <w:rFonts w:ascii="Courier New" w:eastAsia="Times New Roman" w:hAnsi="Courier New" w:cs="Courier New"/>
-                <w:sz w:val="20"/>
-              </w:rPr>
-              <w:t>/mx6</w:t>
+              <w:t>./src/mx6</w:t>
             </w:r>
             <w:r>
               <w:rPr>
@@ -1193,23 +1046,7 @@
                 <w:rFonts w:ascii="Courier New" w:eastAsia="Times New Roman" w:hAnsi="Courier New" w:cs="Courier New"/>
                 <w:sz w:val="20"/>
               </w:rPr>
-              <w:t>./</w:t>
-            </w:r>
-            <w:proofErr w:type="spellStart"/>
-            <w:r>
-              <w:rPr>
-                <w:rFonts w:ascii="Courier New" w:eastAsia="Times New Roman" w:hAnsi="Courier New" w:cs="Courier New"/>
-                <w:sz w:val="20"/>
-              </w:rPr>
-              <w:t>sdk</w:t>
-            </w:r>
-            <w:proofErr w:type="spellEnd"/>
-            <w:r>
-              <w:rPr>
-                <w:rFonts w:ascii="Courier New" w:eastAsia="Times New Roman" w:hAnsi="Courier New" w:cs="Courier New"/>
-                <w:sz w:val="20"/>
-              </w:rPr>
-              <w:t>/</w:t>
+              <w:t>./sdk/</w:t>
             </w:r>
           </w:p>
         </w:tc>
@@ -1326,49 +1163,8 @@
                 <w:rFonts w:ascii="Courier New" w:eastAsia="Times New Roman" w:hAnsi="Courier New" w:cs="Courier New"/>
                 <w:sz w:val="20"/>
               </w:rPr>
-              <w:t>./</w:t>
-            </w:r>
-            <w:proofErr w:type="spellStart"/>
-            <w:r>
-              <w:rPr>
-                <w:rFonts w:ascii="Courier New" w:eastAsia="Times New Roman" w:hAnsi="Courier New" w:cs="Courier New"/>
-                <w:sz w:val="20"/>
-              </w:rPr>
-              <w:t>sdk</w:t>
-            </w:r>
-            <w:proofErr w:type="spellEnd"/>
-            <w:r>
-              <w:rPr>
-                <w:rFonts w:ascii="Courier New" w:eastAsia="Times New Roman" w:hAnsi="Courier New" w:cs="Courier New"/>
-                <w:sz w:val="20"/>
-              </w:rPr>
-              <w:t>/</w:t>
-            </w:r>
-            <w:proofErr w:type="spellStart"/>
-            <w:r>
-              <w:rPr>
-                <w:rFonts w:ascii="Courier New" w:eastAsia="Times New Roman" w:hAnsi="Courier New" w:cs="Courier New"/>
-                <w:sz w:val="20"/>
-              </w:rPr>
-              <w:t>sdma</w:t>
-            </w:r>
-            <w:proofErr w:type="spellEnd"/>
-            <w:r>
-              <w:rPr>
-                <w:rFonts w:ascii="Courier New" w:eastAsia="Times New Roman" w:hAnsi="Courier New" w:cs="Courier New"/>
-                <w:sz w:val="20"/>
-              </w:rPr>
-              <w:t>/</w:t>
-            </w:r>
-            <w:proofErr w:type="spellStart"/>
-            <w:r>
-              <w:rPr>
-                <w:rFonts w:ascii="Courier New" w:eastAsia="Times New Roman" w:hAnsi="Courier New" w:cs="Courier New"/>
-                <w:sz w:val="20"/>
-              </w:rPr>
-              <w:t>drv</w:t>
-            </w:r>
-            <w:proofErr w:type="spellEnd"/>
+              <w:t>./sdk/sdma/drv</w:t>
+            </w:r>
           </w:p>
         </w:tc>
       </w:tr>
@@ -1414,39 +1210,7 @@
                 <w:rFonts w:ascii="Courier New" w:eastAsia="Times New Roman" w:hAnsi="Courier New" w:cs="Courier New"/>
                 <w:sz w:val="20"/>
               </w:rPr>
-              <w:t>./</w:t>
-            </w:r>
-            <w:proofErr w:type="spellStart"/>
-            <w:r>
-              <w:rPr>
-                <w:rFonts w:ascii="Courier New" w:eastAsia="Times New Roman" w:hAnsi="Courier New" w:cs="Courier New"/>
-                <w:sz w:val="20"/>
-              </w:rPr>
-              <w:t>sdk</w:t>
-            </w:r>
-            <w:proofErr w:type="spellEnd"/>
-            <w:r>
-              <w:rPr>
-                <w:rFonts w:ascii="Courier New" w:eastAsia="Times New Roman" w:hAnsi="Courier New" w:cs="Courier New"/>
-                <w:sz w:val="20"/>
-              </w:rPr>
-              <w:t>/</w:t>
-            </w:r>
-            <w:proofErr w:type="spellStart"/>
-            <w:r>
-              <w:rPr>
-                <w:rFonts w:ascii="Courier New" w:eastAsia="Times New Roman" w:hAnsi="Courier New" w:cs="Courier New"/>
-                <w:sz w:val="20"/>
-              </w:rPr>
-              <w:t>sdma</w:t>
-            </w:r>
-            <w:proofErr w:type="spellEnd"/>
-            <w:r>
-              <w:rPr>
-                <w:rFonts w:ascii="Courier New" w:eastAsia="Times New Roman" w:hAnsi="Courier New" w:cs="Courier New"/>
-                <w:sz w:val="20"/>
-              </w:rPr>
-              <w:t>/inc</w:t>
+              <w:t>./sdk/sdma/inc</w:t>
             </w:r>
           </w:p>
         </w:tc>
@@ -1500,39 +1264,7 @@
                 <w:rFonts w:ascii="Courier New" w:eastAsia="Times New Roman" w:hAnsi="Courier New" w:cs="Courier New"/>
                 <w:sz w:val="20"/>
               </w:rPr>
-              <w:t>./</w:t>
-            </w:r>
-            <w:proofErr w:type="spellStart"/>
-            <w:r>
-              <w:rPr>
-                <w:rFonts w:ascii="Courier New" w:eastAsia="Times New Roman" w:hAnsi="Courier New" w:cs="Courier New"/>
-                <w:sz w:val="20"/>
-              </w:rPr>
-              <w:t>sdk</w:t>
-            </w:r>
-            <w:proofErr w:type="spellEnd"/>
-            <w:r>
-              <w:rPr>
-                <w:rFonts w:ascii="Courier New" w:eastAsia="Times New Roman" w:hAnsi="Courier New" w:cs="Courier New"/>
-                <w:sz w:val="20"/>
-              </w:rPr>
-              <w:t>/</w:t>
-            </w:r>
-            <w:proofErr w:type="spellStart"/>
-            <w:r>
-              <w:rPr>
-                <w:rFonts w:ascii="Courier New" w:eastAsia="Times New Roman" w:hAnsi="Courier New" w:cs="Courier New"/>
-                <w:sz w:val="20"/>
-              </w:rPr>
-              <w:t>sdma</w:t>
-            </w:r>
-            <w:proofErr w:type="spellEnd"/>
-            <w:r>
-              <w:rPr>
-                <w:rFonts w:ascii="Courier New" w:eastAsia="Times New Roman" w:hAnsi="Courier New" w:cs="Courier New"/>
-                <w:sz w:val="20"/>
-              </w:rPr>
-              <w:t>/test</w:t>
+              <w:t>./sdk/sdma/test</w:t>
             </w:r>
           </w:p>
         </w:tc>
@@ -1598,13 +1330,8 @@
         <w:t xml:space="preserve">host </w:t>
       </w:r>
       <w:r>
-        <w:t xml:space="preserve">+ </w:t>
-      </w:r>
-      <w:proofErr w:type="spellStart"/>
-      <w:r>
-        <w:t>Cygwin</w:t>
-      </w:r>
-      <w:proofErr w:type="spellEnd"/>
+        <w:t>+ Cygwin</w:t>
+      </w:r>
       <w:r>
         <w:t>’</w:t>
       </w:r>
@@ -1630,34 +1357,13 @@
           <w:b/>
           <w:u w:val="single"/>
         </w:rPr>
-        <w:t xml:space="preserve">Working with </w:t>
-      </w:r>
-      <w:proofErr w:type="spellStart"/>
-      <w:r>
-        <w:rPr>
-          <w:b/>
-          <w:u w:val="single"/>
-        </w:rPr>
-        <w:t>Cygwin</w:t>
-      </w:r>
-      <w:proofErr w:type="spellEnd"/>
-      <w:r>
-        <w:rPr>
-          <w:b/>
-          <w:u w:val="single"/>
-        </w:rPr>
-        <w:t>:</w:t>
+        <w:t>Working with Cygwin:</w:t>
       </w:r>
     </w:p>
     <w:p/>
     <w:p>
-      <w:proofErr w:type="spellStart"/>
-      <w:r>
-        <w:t>Cygwin</w:t>
-      </w:r>
-      <w:proofErr w:type="spellEnd"/>
-      <w:r>
-        <w:t xml:space="preserve"> can be installed and obtained from here:</w:t>
+      <w:r>
+        <w:t>Cygwin can be installed and obtained from here:</w:t>
       </w:r>
     </w:p>
     <w:p>
@@ -1710,14 +1416,12 @@
       <w:r>
         <w:t>’, ‘</w:t>
       </w:r>
-      <w:proofErr w:type="spellStart"/>
       <w:r>
         <w:rPr>
           <w:rStyle w:val="CodeChar"/>
         </w:rPr>
         <w:t>perl</w:t>
       </w:r>
-      <w:proofErr w:type="spellEnd"/>
       <w:r>
         <w:t xml:space="preserve">’, but that list is not </w:t>
       </w:r>
@@ -1731,72 +1435,22 @@
     <w:p/>
     <w:p>
       <w:r>
-        <w:t xml:space="preserve">The </w:t>
-      </w:r>
-      <w:proofErr w:type="spellStart"/>
-      <w:r>
-        <w:t>cygpath</w:t>
-      </w:r>
-      <w:proofErr w:type="spellEnd"/>
-      <w:r>
-        <w:t xml:space="preserve"> program is a utility that converts Windows native filenames to </w:t>
-      </w:r>
-      <w:proofErr w:type="spellStart"/>
-      <w:r>
-        <w:t>Cygwin</w:t>
-      </w:r>
-      <w:proofErr w:type="spellEnd"/>
-      <w:r>
-        <w:t xml:space="preserve"> POSIX-style pathnames and vice versa. It can be used when a </w:t>
-      </w:r>
-      <w:proofErr w:type="spellStart"/>
-      <w:r>
-        <w:t>Cygwin</w:t>
-      </w:r>
-      <w:proofErr w:type="spellEnd"/>
-      <w:r>
-        <w:t xml:space="preserve"> program needs to pass a file name to a native Windows program, or expects to get a file name from a native Windows program.</w:t>
+        <w:t>The cygpath program is a utility that converts Windows native filenames to Cygwin POSIX-style pathnames and vice versa. It can be used when a Cygwin program needs to pass a file name to a native Windows program, or expects to get a file name from a native Windows program.</w:t>
       </w:r>
     </w:p>
     <w:p/>
     <w:p>
       <w:r>
-        <w:t xml:space="preserve">When using the </w:t>
-      </w:r>
-      <w:proofErr w:type="spellStart"/>
-      <w:r>
-        <w:t>codesourcery</w:t>
-      </w:r>
-      <w:proofErr w:type="spellEnd"/>
-      <w:r>
-        <w:t xml:space="preserve"> </w:t>
-      </w:r>
-      <w:proofErr w:type="spellStart"/>
-      <w:r>
-        <w:t>toolchain</w:t>
-      </w:r>
-      <w:proofErr w:type="spellEnd"/>
-      <w:r>
-        <w:t>, it is necessary to set this environment variable:</w:t>
+        <w:t>When using the codesourcery toolchain, it is necessary to set this environment variable:</w:t>
       </w:r>
     </w:p>
     <w:p>
       <w:pPr>
         <w:pStyle w:val="Code"/>
       </w:pPr>
-      <w:proofErr w:type="gramStart"/>
-      <w:r>
-        <w:t>export</w:t>
-      </w:r>
-      <w:proofErr w:type="gramEnd"/>
-      <w:r>
-        <w:t xml:space="preserve"> CYGPATH=</w:t>
-      </w:r>
-      <w:proofErr w:type="spellStart"/>
-      <w:r>
-        <w:t>cygpath</w:t>
-      </w:r>
-      <w:proofErr w:type="spellEnd"/>
+      <w:r>
+        <w:t>export CYGPATH=cygpath</w:t>
+      </w:r>
     </w:p>
     <w:p/>
     <w:p>
@@ -1808,15 +1462,7 @@
         <w:t>Note:</w:t>
       </w:r>
       <w:r>
-        <w:t xml:space="preserve"> The make package of </w:t>
-      </w:r>
-      <w:proofErr w:type="spellStart"/>
-      <w:r>
-        <w:t>Cygwin</w:t>
-      </w:r>
-      <w:proofErr w:type="spellEnd"/>
-      <w:r>
-        <w:t xml:space="preserve"> is the version </w:t>
+        <w:t xml:space="preserve"> The make package of Cygwin is the version </w:t>
       </w:r>
       <w:r>
         <w:t>v</w:t>
@@ -1858,37 +1504,13 @@
           <w:b/>
           <w:u w:val="single"/>
         </w:rPr>
-        <w:t xml:space="preserve">Installing the </w:t>
-      </w:r>
-      <w:proofErr w:type="spellStart"/>
-      <w:r>
-        <w:rPr>
-          <w:b/>
-          <w:u w:val="single"/>
-        </w:rPr>
-        <w:t>toolchain</w:t>
-      </w:r>
-      <w:proofErr w:type="spellEnd"/>
-      <w:r>
-        <w:rPr>
-          <w:b/>
-          <w:u w:val="single"/>
-        </w:rPr>
-        <w:t>:</w:t>
+        <w:t>Installing the toolchain:</w:t>
       </w:r>
     </w:p>
     <w:p/>
     <w:p>
       <w:r>
-        <w:t xml:space="preserve">The code is compiled with the ARM-NONE-EABI GCC </w:t>
-      </w:r>
-      <w:proofErr w:type="spellStart"/>
-      <w:r>
-        <w:t>toolchain</w:t>
-      </w:r>
-      <w:proofErr w:type="spellEnd"/>
-      <w:r>
-        <w:t xml:space="preserve"> obtained here:</w:t>
+        <w:t>The code is compiled with the ARM-NONE-EABI GCC toolchain obtained here:</w:t>
       </w:r>
     </w:p>
     <w:p>
@@ -1910,35 +1532,7 @@
           <w:rPr>
             <w:rStyle w:val="Hyperlink"/>
           </w:rPr>
-          <w:t xml:space="preserve">Download </w:t>
-        </w:r>
-        <w:proofErr w:type="spellStart"/>
-        <w:r>
-          <w:rPr>
-            <w:rStyle w:val="Hyperlink"/>
-          </w:rPr>
-          <w:t>Sourcery</w:t>
-        </w:r>
-        <w:proofErr w:type="spellEnd"/>
-        <w:r>
-          <w:rPr>
-            <w:rStyle w:val="Hyperlink"/>
-          </w:rPr>
-          <w:t xml:space="preserve"> G++ </w:t>
-        </w:r>
-        <w:proofErr w:type="spellStart"/>
-        <w:r>
-          <w:rPr>
-            <w:rStyle w:val="Hyperlink"/>
-          </w:rPr>
-          <w:t>Lite</w:t>
-        </w:r>
-        <w:proofErr w:type="spellEnd"/>
-        <w:r>
-          <w:rPr>
-            <w:rStyle w:val="Hyperlink"/>
-          </w:rPr>
-          <w:t xml:space="preserve"> 2011.03-42</w:t>
+          <w:t>Download Sourcery G++ Lite 2011.03-42</w:t>
         </w:r>
       </w:hyperlink>
       <w:r>
@@ -2000,36 +1594,8 @@
           <w:sz w:val="20"/>
           <w:szCs w:val="20"/>
         </w:rPr>
-        <w:t>CC= arm-none-</w:t>
-      </w:r>
-      <w:proofErr w:type="spellStart"/>
-      <w:r>
-        <w:rPr>
-          <w:rFonts w:ascii="Lucida Console" w:hAnsi="Lucida Console" w:cs="Lucida Console"/>
-          <w:sz w:val="20"/>
-          <w:szCs w:val="20"/>
-        </w:rPr>
-        <w:t>eabi</w:t>
-      </w:r>
-      <w:proofErr w:type="spellEnd"/>
-      <w:r>
-        <w:rPr>
-          <w:rFonts w:ascii="Lucida Console" w:hAnsi="Lucida Console" w:cs="Lucida Console"/>
-          <w:sz w:val="20"/>
-          <w:szCs w:val="20"/>
-        </w:rPr>
-        <w:t>-</w:t>
-      </w:r>
-      <w:proofErr w:type="spellStart"/>
-      <w:r>
-        <w:rPr>
-          <w:rFonts w:ascii="Lucida Console" w:hAnsi="Lucida Console" w:cs="Lucida Console"/>
-          <w:sz w:val="20"/>
-          <w:szCs w:val="20"/>
-        </w:rPr>
-        <w:t>gcc</w:t>
-      </w:r>
-      <w:proofErr w:type="spellEnd"/>
+        <w:t>CC= arm-none-eabi-gcc</w:t>
+      </w:r>
     </w:p>
     <w:p>
       <w:pPr>
@@ -2049,25 +1615,7 @@
           <w:sz w:val="20"/>
           <w:szCs w:val="20"/>
         </w:rPr>
-        <w:t>AS = arm-none-</w:t>
-      </w:r>
-      <w:proofErr w:type="spellStart"/>
-      <w:r>
-        <w:rPr>
-          <w:rFonts w:ascii="Lucida Console" w:hAnsi="Lucida Console" w:cs="Lucida Console"/>
-          <w:sz w:val="20"/>
-          <w:szCs w:val="20"/>
-        </w:rPr>
-        <w:t>eabi</w:t>
-      </w:r>
-      <w:proofErr w:type="spellEnd"/>
-      <w:r>
-        <w:rPr>
-          <w:rFonts w:ascii="Lucida Console" w:hAnsi="Lucida Console" w:cs="Lucida Console"/>
-          <w:sz w:val="20"/>
-          <w:szCs w:val="20"/>
-        </w:rPr>
-        <w:t>-as</w:t>
+        <w:t>AS = arm-none-eabi-as</w:t>
       </w:r>
     </w:p>
     <w:p>
@@ -2088,36 +1636,8 @@
           <w:sz w:val="20"/>
           <w:szCs w:val="20"/>
         </w:rPr>
-        <w:t>AR = arm-none-</w:t>
-      </w:r>
-      <w:proofErr w:type="spellStart"/>
-      <w:r>
-        <w:rPr>
-          <w:rFonts w:ascii="Lucida Console" w:hAnsi="Lucida Console" w:cs="Lucida Console"/>
-          <w:sz w:val="20"/>
-          <w:szCs w:val="20"/>
-        </w:rPr>
-        <w:t>eabi</w:t>
-      </w:r>
-      <w:proofErr w:type="spellEnd"/>
-      <w:r>
-        <w:rPr>
-          <w:rFonts w:ascii="Lucida Console" w:hAnsi="Lucida Console" w:cs="Lucida Console"/>
-          <w:sz w:val="20"/>
-          <w:szCs w:val="20"/>
-        </w:rPr>
-        <w:t>-</w:t>
-      </w:r>
-      <w:proofErr w:type="spellStart"/>
-      <w:r>
-        <w:rPr>
-          <w:rFonts w:ascii="Lucida Console" w:hAnsi="Lucida Console" w:cs="Lucida Console"/>
-          <w:sz w:val="20"/>
-          <w:szCs w:val="20"/>
-        </w:rPr>
-        <w:t>ar</w:t>
-      </w:r>
-      <w:proofErr w:type="spellEnd"/>
+        <w:t>AR = arm-none-eabi-ar</w:t>
+      </w:r>
     </w:p>
     <w:p>
       <w:pPr>
@@ -2137,25 +1657,7 @@
           <w:sz w:val="20"/>
           <w:szCs w:val="20"/>
         </w:rPr>
-        <w:t>LN = arm-none-</w:t>
-      </w:r>
-      <w:proofErr w:type="spellStart"/>
-      <w:r>
-        <w:rPr>
-          <w:rFonts w:ascii="Lucida Console" w:hAnsi="Lucida Console" w:cs="Lucida Console"/>
-          <w:sz w:val="20"/>
-          <w:szCs w:val="20"/>
-        </w:rPr>
-        <w:t>eabi</w:t>
-      </w:r>
-      <w:proofErr w:type="spellEnd"/>
-      <w:r>
-        <w:rPr>
-          <w:rFonts w:ascii="Lucida Console" w:hAnsi="Lucida Console" w:cs="Lucida Console"/>
-          <w:sz w:val="20"/>
-          <w:szCs w:val="20"/>
-        </w:rPr>
-        <w:t>-ld</w:t>
+        <w:t>LN = arm-none-eabi-ld</w:t>
       </w:r>
     </w:p>
     <w:p/>
@@ -2168,19 +1670,9 @@
       <w:pPr>
         <w:pStyle w:val="Code"/>
       </w:pPr>
-      <w:proofErr w:type="gramStart"/>
-      <w:r>
-        <w:t>export</w:t>
-      </w:r>
-      <w:proofErr w:type="gramEnd"/>
-      <w:r>
-        <w:t xml:space="preserve"> PATH=$PATH:/</w:t>
-      </w:r>
-      <w:proofErr w:type="spellStart"/>
-      <w:r>
-        <w:t>toolchain_install_path</w:t>
-      </w:r>
-      <w:proofErr w:type="spellEnd"/>
+      <w:r>
+        <w:t>export PATH=$PATH:/toolchain_install_path</w:t>
+      </w:r>
     </w:p>
     <w:p/>
     <w:p>
@@ -2200,42 +1692,43 @@
         <w:t xml:space="preserve">n this file </w:t>
       </w:r>
       <w:r>
+        <w:rPr>
+          <w:sz w:val="22"/>
+        </w:rPr>
         <w:t>“</w:t>
       </w:r>
       <w:r>
         <w:rPr>
           <w:rStyle w:val="CodeChar"/>
+          <w:sz w:val="22"/>
         </w:rPr>
         <w:t>./</w:t>
       </w:r>
-      <w:proofErr w:type="spellStart"/>
       <w:r>
         <w:rPr>
           <w:rStyle w:val="CodeChar"/>
+          <w:sz w:val="22"/>
         </w:rPr>
         <w:t>firmware_</w:t>
       </w:r>
       <w:r>
         <w:rPr>
           <w:rStyle w:val="CodeChar"/>
+          <w:sz w:val="22"/>
         </w:rPr>
         <w:t>install_pa</w:t>
       </w:r>
       <w:r>
         <w:rPr>
           <w:rStyle w:val="CodeChar"/>
-        </w:rPr>
-        <w:t>th</w:t>
-      </w:r>
-      <w:proofErr w:type="spellEnd"/>
-      <w:r>
-        <w:rPr>
-          <w:rStyle w:val="CodeChar"/>
-        </w:rPr>
-        <w:t>/make.def</w:t>
-      </w:r>
-      <w:proofErr w:type="gramStart"/>
-      <w:r>
+          <w:sz w:val="22"/>
+        </w:rPr>
+        <w:t>th/make.def</w:t>
+      </w:r>
+      <w:r>
+        <w:rPr>
+          <w:sz w:val="22"/>
+        </w:rPr>
         <w:t>“</w:t>
       </w:r>
       <w:r>
@@ -2243,15 +1736,7 @@
           <w:rFonts w:ascii="Times New Roman" w:eastAsia="Times New Roman" w:hAnsi="Times New Roman" w:cs="Times New Roman"/>
           <w:szCs w:val="24"/>
         </w:rPr>
-        <w:t xml:space="preserve"> with</w:t>
-      </w:r>
-      <w:proofErr w:type="gramEnd"/>
-      <w:r>
-        <w:rPr>
-          <w:rFonts w:ascii="Times New Roman" w:eastAsia="Times New Roman" w:hAnsi="Times New Roman" w:cs="Times New Roman"/>
-          <w:szCs w:val="24"/>
-        </w:rPr>
-        <w:t xml:space="preserve"> the complete path to the executable. </w:t>
+        <w:t xml:space="preserve"> with the complete path to the executable. </w:t>
       </w:r>
     </w:p>
     <w:p>
@@ -2306,15 +1791,7 @@
         <w:t xml:space="preserve"> a</w:t>
       </w:r>
       <w:r>
-        <w:t xml:space="preserve"> Windows unzip program to extract the sources. Instead, the equivalent command of </w:t>
-      </w:r>
-      <w:proofErr w:type="spellStart"/>
-      <w:r>
-        <w:t>Cygwin</w:t>
-      </w:r>
-      <w:proofErr w:type="spellEnd"/>
-      <w:r>
-        <w:t xml:space="preserve"> or Linux should be use</w:t>
+        <w:t xml:space="preserve"> Windows unzip program to extract the sources. Instead, the equivalent command of Cygwin or Linux should be use</w:t>
       </w:r>
       <w:r>
         <w:t>d</w:t>
@@ -2340,21 +1817,8 @@
       <w:pPr>
         <w:pStyle w:val="Code"/>
       </w:pPr>
-      <w:proofErr w:type="gramStart"/>
-      <w:r>
-        <w:t>tar</w:t>
-      </w:r>
-      <w:proofErr w:type="gramEnd"/>
-      <w:r>
-        <w:t xml:space="preserve"> </w:t>
-      </w:r>
-      <w:proofErr w:type="spellStart"/>
-      <w:r>
-        <w:t>zxvf</w:t>
-      </w:r>
-      <w:proofErr w:type="spellEnd"/>
-      <w:r>
-        <w:t xml:space="preserve"> </w:t>
+      <w:r>
+        <w:t xml:space="preserve">tar zxvf </w:t>
       </w:r>
       <w:r>
         <w:t>mx6</w:t>
@@ -2397,17 +1861,8 @@
           <w:rStyle w:val="CodeChar"/>
           <w:sz w:val="22"/>
         </w:rPr>
-        <w:t>./tools/</w:t>
-      </w:r>
-      <w:proofErr w:type="spellStart"/>
-      <w:r>
-        <w:rPr>
-          <w:rStyle w:val="CodeChar"/>
-          <w:sz w:val="22"/>
-        </w:rPr>
-        <w:t>build_sdk</w:t>
-      </w:r>
-      <w:proofErr w:type="spellEnd"/>
+        <w:t>./tools/build_sdk</w:t>
+      </w:r>
       <w:r>
         <w:t>.</w:t>
       </w:r>
@@ -2435,15 +1890,7 @@
         <w:pStyle w:val="Code"/>
       </w:pPr>
       <w:r>
-        <w:t xml:space="preserve">   </w:t>
-      </w:r>
-      <w:proofErr w:type="spellStart"/>
-      <w:r>
-        <w:t>build_sdk</w:t>
-      </w:r>
-      <w:proofErr w:type="spellEnd"/>
-      <w:r>
-        <w:t xml:space="preserve"> [-t &lt;target&gt;] [-b &lt;board&gt;] [-v &lt;rev&gt;] [-r &lt;test&gt;] [-n] [-c] [-l]</w:t>
+        <w:t xml:space="preserve">   build_sdk [-t &lt;target&gt;] [-b &lt;board&gt;] [-v &lt;rev&gt;] [-r &lt;test&gt;] [-n] [-c] [-l]</w:t>
       </w:r>
     </w:p>
     <w:p>
@@ -2455,19 +1902,9 @@
       <w:pPr>
         <w:pStyle w:val="Code"/>
       </w:pPr>
-      <w:proofErr w:type="gramStart"/>
-      <w:r>
-        <w:t xml:space="preserve">Generates </w:t>
-      </w:r>
-      <w:proofErr w:type="spellStart"/>
-      <w:r>
-        <w:t>makefiles</w:t>
-      </w:r>
-      <w:proofErr w:type="spellEnd"/>
-      <w:r>
-        <w:t xml:space="preserve"> for the i.MX SDK project.</w:t>
-      </w:r>
-      <w:proofErr w:type="gramEnd"/>
+      <w:r>
+        <w:t>Generates makefiles for the i.MX SDK project.</w:t>
+      </w:r>
     </w:p>
     <w:p>
       <w:pPr>
@@ -2487,23 +1924,7 @@
         <w:pStyle w:val="Code"/>
       </w:pPr>
       <w:r>
-        <w:t xml:space="preserve">   -</w:t>
-      </w:r>
-      <w:proofErr w:type="gramStart"/>
-      <w:r>
-        <w:t>t</w:t>
-      </w:r>
-      <w:proofErr w:type="gramEnd"/>
-      <w:r>
-        <w:t xml:space="preserve">, -target=&lt;target&gt;     Specify the target name. </w:t>
-      </w:r>
-      <w:proofErr w:type="gramStart"/>
-      <w:r>
-        <w:t>Optional,</w:t>
-      </w:r>
-      <w:proofErr w:type="gramEnd"/>
-      <w:r>
-        <w:t xml:space="preserve"> and the default is all.</w:t>
+        <w:t xml:space="preserve">   -t, -target=&lt;target&gt;     Specify the target name. Optional, and the default is all.</w:t>
       </w:r>
     </w:p>
     <w:p>
@@ -2511,31 +1932,7 @@
         <w:pStyle w:val="Code"/>
       </w:pPr>
       <w:r>
-        <w:t xml:space="preserve">   -</w:t>
-      </w:r>
-      <w:proofErr w:type="gramStart"/>
-      <w:r>
-        <w:t>b</w:t>
-      </w:r>
-      <w:proofErr w:type="gramEnd"/>
-      <w:r>
-        <w:t>, -board=&lt;</w:t>
-      </w:r>
-      <w:proofErr w:type="spellStart"/>
-      <w:r>
-        <w:t>brd</w:t>
-      </w:r>
-      <w:proofErr w:type="spellEnd"/>
-      <w:r>
-        <w:t xml:space="preserve">&gt;         Specify the board name. </w:t>
-      </w:r>
-      <w:proofErr w:type="gramStart"/>
-      <w:r>
-        <w:t>Optional,</w:t>
-      </w:r>
-      <w:proofErr w:type="gramEnd"/>
-      <w:r>
-        <w:t xml:space="preserve"> and the default is all.</w:t>
+        <w:t xml:space="preserve">   -b, -board=&lt;brd&gt;         Specify the board name. Optional, and the default is all.</w:t>
       </w:r>
     </w:p>
     <w:p>
@@ -2543,31 +1940,7 @@
         <w:pStyle w:val="Code"/>
       </w:pPr>
       <w:r>
-        <w:t xml:space="preserve">   -</w:t>
-      </w:r>
-      <w:proofErr w:type="gramStart"/>
-      <w:r>
-        <w:t>v</w:t>
-      </w:r>
-      <w:proofErr w:type="gramEnd"/>
-      <w:r>
-        <w:t>, -</w:t>
-      </w:r>
-      <w:proofErr w:type="spellStart"/>
-      <w:r>
-        <w:t>board_rev</w:t>
-      </w:r>
-      <w:proofErr w:type="spellEnd"/>
-      <w:r>
-        <w:t xml:space="preserve">=&lt;rev&gt;     Specify the board revision. </w:t>
-      </w:r>
-      <w:proofErr w:type="gramStart"/>
-      <w:r>
-        <w:t>Optional,</w:t>
-      </w:r>
-      <w:proofErr w:type="gramEnd"/>
-      <w:r>
-        <w:t xml:space="preserve"> and the default is all.</w:t>
+        <w:t xml:space="preserve">   -v, -board_rev=&lt;rev&gt;     Specify the board revision. Optional, and the default is all.</w:t>
       </w:r>
     </w:p>
     <w:p>
@@ -2575,20 +1948,11 @@
         <w:pStyle w:val="Code"/>
       </w:pPr>
       <w:r>
-        <w:t xml:space="preserve">   -</w:t>
-      </w:r>
-      <w:proofErr w:type="gramStart"/>
-      <w:r>
-        <w:t>r</w:t>
-      </w:r>
-      <w:proofErr w:type="gramEnd"/>
-      <w:r>
-        <w:t>, -test=&lt;name&gt;         Optional argument to select a single test, or ALL for all tests.</w:t>
+        <w:t xml:space="preserve">   -r, -test=&lt;name&gt;         Optional argument to select a single test, or ALL for all tests.</w:t>
       </w:r>
       <w:r>
         <w:t xml:space="preserve"> </w:t>
       </w:r>
-      <w:proofErr w:type="gramStart"/>
       <w:r>
         <w:t>Default</w:t>
       </w:r>
@@ -2598,22 +1962,13 @@
       <w:r>
         <w:t xml:space="preserve"> to ALL.</w:t>
       </w:r>
-      <w:proofErr w:type="gramEnd"/>
     </w:p>
     <w:p>
       <w:pPr>
         <w:pStyle w:val="Code"/>
       </w:pPr>
       <w:r>
-        <w:t xml:space="preserve">   -</w:t>
-      </w:r>
-      <w:proofErr w:type="gramStart"/>
-      <w:r>
-        <w:t>c</w:t>
-      </w:r>
-      <w:proofErr w:type="gramEnd"/>
-      <w:r>
-        <w:t>, -clean               Optional flag to force a clean build.</w:t>
+        <w:t xml:space="preserve">   -c, -clean               Optional flag to force a clean build.</w:t>
       </w:r>
     </w:p>
     <w:p>
@@ -2621,15 +1976,7 @@
         <w:pStyle w:val="Code"/>
       </w:pPr>
       <w:r>
-        <w:t xml:space="preserve">   -</w:t>
-      </w:r>
-      <w:proofErr w:type="gramStart"/>
-      <w:r>
-        <w:t>n</w:t>
-      </w:r>
-      <w:proofErr w:type="gramEnd"/>
-      <w:r>
-        <w:t>, -no-build            Don't actually run make.</w:t>
+        <w:t xml:space="preserve">   -n, -no-build            Don't actually run make.</w:t>
       </w:r>
     </w:p>
     <w:p>
@@ -2637,23 +1984,7 @@
         <w:pStyle w:val="Code"/>
       </w:pPr>
       <w:r>
-        <w:t xml:space="preserve">   -l, -list-builds         Optional flag to list target, board, </w:t>
-      </w:r>
-      <w:proofErr w:type="spellStart"/>
-      <w:r>
-        <w:t>board_rev</w:t>
-      </w:r>
-      <w:proofErr w:type="spellEnd"/>
-      <w:r>
-        <w:t xml:space="preserve"> </w:t>
-      </w:r>
-      <w:proofErr w:type="spellStart"/>
-      <w:r>
-        <w:t>cominations</w:t>
-      </w:r>
-      <w:proofErr w:type="spellEnd"/>
-      <w:r>
-        <w:t xml:space="preserve"> to be built.</w:t>
+        <w:t xml:space="preserve">   -l, -list-builds         Optional flag to list target, board, board_rev cominations to be built.</w:t>
       </w:r>
     </w:p>
     <w:p>
@@ -2674,15 +2005,7 @@
         <w:pStyle w:val="Code"/>
       </w:pPr>
       <w:r>
-        <w:t xml:space="preserve">   The '=' is optional for long options; arguments can be specified as -</w:t>
-      </w:r>
-      <w:proofErr w:type="spellStart"/>
-      <w:r>
-        <w:t>arg</w:t>
-      </w:r>
-      <w:proofErr w:type="spellEnd"/>
-      <w:r>
-        <w:t>=value or</w:t>
+        <w:t xml:space="preserve">   The '=' is optional for long options; arguments can be specified as -arg=value or</w:t>
       </w:r>
     </w:p>
     <w:p>
@@ -2690,23 +2013,7 @@
         <w:pStyle w:val="Code"/>
       </w:pPr>
       <w:r>
-        <w:t xml:space="preserve">   </w:t>
-      </w:r>
-      <w:proofErr w:type="gramStart"/>
-      <w:r>
-        <w:t>-</w:t>
-      </w:r>
-      <w:proofErr w:type="spellStart"/>
-      <w:r>
-        <w:t>arg</w:t>
-      </w:r>
-      <w:proofErr w:type="spellEnd"/>
-      <w:r>
-        <w:t xml:space="preserve"> value.</w:t>
-      </w:r>
-      <w:proofErr w:type="gramEnd"/>
-      <w:r>
-        <w:t xml:space="preserve"> Short options require a space between the option and value.</w:t>
+        <w:t xml:space="preserve">   -arg value. Short options require a space between the option and value.</w:t>
       </w:r>
     </w:p>
     <w:p>
@@ -2718,21 +2025,8 @@
       <w:pPr>
         <w:pStyle w:val="Code"/>
       </w:pPr>
-      <w:proofErr w:type="gramStart"/>
-      <w:r>
-        <w:t xml:space="preserve">Generates </w:t>
-      </w:r>
-      <w:proofErr w:type="spellStart"/>
-      <w:r>
-        <w:t>makefiles</w:t>
-      </w:r>
-      <w:proofErr w:type="spellEnd"/>
-      <w:r>
-        <w:t xml:space="preserve"> for the specified combination of options.</w:t>
-      </w:r>
-      <w:proofErr w:type="gramEnd"/>
-      <w:r>
-        <w:t xml:space="preserve"> If -clean was specified,</w:t>
+      <w:r>
+        <w:t>Generates makefiles for the specified combination of options. If -clean was specified,</w:t>
       </w:r>
     </w:p>
     <w:p>
@@ -2740,49 +2034,23 @@
         <w:pStyle w:val="Code"/>
       </w:pPr>
       <w:r>
-        <w:t>'</w:t>
-      </w:r>
-      <w:proofErr w:type="gramStart"/>
-      <w:r>
-        <w:t>make</w:t>
-      </w:r>
-      <w:proofErr w:type="gramEnd"/>
-      <w:r>
-        <w:t xml:space="preserve"> clean' will be run. Then a regular build will be executed, unless the -no-build</w:t>
+        <w:t>'make clean' will be run. Then a regular build will be executed, unless the -no-build</w:t>
       </w:r>
     </w:p>
     <w:p>
       <w:pPr>
         <w:pStyle w:val="Code"/>
       </w:pPr>
-      <w:proofErr w:type="gramStart"/>
-      <w:r>
-        <w:t>argument</w:t>
-      </w:r>
-      <w:proofErr w:type="gramEnd"/>
-      <w:r>
-        <w:t xml:space="preserve"> is present. </w:t>
-      </w:r>
-      <w:proofErr w:type="spellStart"/>
-      <w:r>
-        <w:t>Makefiles</w:t>
-      </w:r>
-      <w:proofErr w:type="spellEnd"/>
-      <w:r>
-        <w:t xml:space="preserve"> are generated only for packages that are part of the</w:t>
+      <w:r>
+        <w:t>argument is present. Makefiles are generated only for packages that are part of the</w:t>
       </w:r>
     </w:p>
     <w:p>
       <w:pPr>
         <w:pStyle w:val="Code"/>
       </w:pPr>
-      <w:proofErr w:type="gramStart"/>
-      <w:r>
-        <w:t>selected</w:t>
-      </w:r>
-      <w:proofErr w:type="gramEnd"/>
-      <w:r>
-        <w:t xml:space="preserve"> board.</w:t>
+      <w:r>
+        <w:t>selected board.</w:t>
       </w:r>
     </w:p>
     <w:p>
@@ -2808,15 +2076,70 @@
         <w:pStyle w:val="Code"/>
       </w:pPr>
       <w:r>
+        <w:t xml:space="preserve">  target=mx6dq boards:</w:t>
+      </w:r>
+    </w:p>
+    <w:p>
+      <w:pPr>
+        <w:pStyle w:val="Code"/>
+      </w:pPr>
+      <w:r>
+        <w:t xml:space="preserve">       sabre_ai         rev a, b</w:t>
+      </w:r>
+    </w:p>
+    <w:p>
+      <w:pPr>
+        <w:pStyle w:val="Code"/>
+      </w:pPr>
+      <w:r>
+        <w:t xml:space="preserve">       evb              rev a (MX6QCPUDDR3)</w:t>
+      </w:r>
+    </w:p>
+    <w:p>
+      <w:pPr>
+        <w:pStyle w:val="Code"/>
+      </w:pPr>
+      <w:r>
+        <w:t xml:space="preserve">       smart_device     rev a, b</w:t>
+      </w:r>
+    </w:p>
+    <w:p>
+      <w:pPr>
+        <w:pStyle w:val="Code"/>
+        <w:rPr>
+          <w:lang w:val="fr-FR"/>
+        </w:rPr>
+      </w:pPr>
+      <w:r>
+        <w:t xml:space="preserve">       </w:t>
+      </w:r>
+      <w:r>
+        <w:rPr>
+          <w:lang w:val="fr-FR"/>
+        </w:rPr>
+        <w:t>sabre_lite       rev a, b, c</w:t>
+      </w:r>
+    </w:p>
+    <w:p>
+      <w:pPr>
+        <w:pStyle w:val="Code"/>
+        <w:rPr>
+          <w:lang w:val="fr-FR"/>
+        </w:rPr>
+      </w:pPr>
+    </w:p>
+    <w:p>
+      <w:pPr>
+        <w:pStyle w:val="Code"/>
+      </w:pPr>
+      <w:r>
+        <w:rPr>
+          <w:lang w:val="fr-FR"/>
+        </w:rPr>
         <w:t xml:space="preserve">  </w:t>
       </w:r>
-      <w:proofErr w:type="gramStart"/>
-      <w:r>
-        <w:t>target=</w:t>
-      </w:r>
-      <w:proofErr w:type="gramEnd"/>
-      <w:r>
-        <w:t>mx6dq boards:</w:t>
+      <w:r>
+        <w:t>target=mx6sdl boards:</w:t>
       </w:r>
     </w:p>
     <w:p>
@@ -2824,17 +2147,7 @@
         <w:pStyle w:val="Code"/>
       </w:pPr>
       <w:r>
-        <w:t xml:space="preserve">       </w:t>
-      </w:r>
-      <w:proofErr w:type="spellStart"/>
-      <w:proofErr w:type="gramStart"/>
-      <w:r>
-        <w:t>sabre_ai</w:t>
-      </w:r>
-      <w:proofErr w:type="spellEnd"/>
-      <w:proofErr w:type="gramEnd"/>
-      <w:r>
-        <w:t xml:space="preserve">         rev a, b</w:t>
+        <w:t xml:space="preserve">       sabre_ai         rev a, b</w:t>
       </w:r>
     </w:p>
     <w:p>
@@ -2842,17 +2155,8 @@
         <w:pStyle w:val="Code"/>
       </w:pPr>
       <w:r>
-        <w:t xml:space="preserve">       </w:t>
-      </w:r>
-      <w:proofErr w:type="spellStart"/>
-      <w:proofErr w:type="gramStart"/>
-      <w:r>
-        <w:t>evb</w:t>
-      </w:r>
-      <w:proofErr w:type="spellEnd"/>
-      <w:proofErr w:type="gramEnd"/>
-      <w:r>
-        <w:t xml:space="preserve">              rev a (MX6QCPUDDR3)</w:t>
+        <w:lastRenderedPageBreak/>
+        <w:t xml:space="preserve">       evb              rev a (MX6QCPUDDR3)</w:t>
       </w:r>
     </w:p>
     <w:p>
@@ -2860,61 +2164,28 @@
         <w:pStyle w:val="Code"/>
       </w:pPr>
       <w:r>
-        <w:t xml:space="preserve">       </w:t>
-      </w:r>
-      <w:proofErr w:type="spellStart"/>
-      <w:proofErr w:type="gramStart"/>
-      <w:r>
-        <w:t>smart_device</w:t>
-      </w:r>
-      <w:proofErr w:type="spellEnd"/>
-      <w:proofErr w:type="gramEnd"/>
-      <w:r>
-        <w:t xml:space="preserve">     rev a, </w:t>
-      </w:r>
-      <w:proofErr w:type="spellStart"/>
-      <w:r>
-        <w:t>b</w:t>
-      </w:r>
-      <w:proofErr w:type="spellEnd"/>
+        <w:t xml:space="preserve">       smart_device     rev a, b</w:t>
+      </w:r>
     </w:p>
     <w:p>
       <w:pPr>
         <w:pStyle w:val="Code"/>
       </w:pPr>
-      <w:r>
-        <w:t xml:space="preserve">       </w:t>
-      </w:r>
-      <w:proofErr w:type="spellStart"/>
-      <w:proofErr w:type="gramStart"/>
-      <w:r>
-        <w:t>sabre_lite</w:t>
-      </w:r>
-      <w:proofErr w:type="spellEnd"/>
-      <w:proofErr w:type="gramEnd"/>
-      <w:r>
-        <w:t xml:space="preserve">       rev a, b, c</w:t>
-      </w:r>
     </w:p>
     <w:p>
       <w:pPr>
         <w:pStyle w:val="Code"/>
       </w:pPr>
+      <w:r>
+        <w:t xml:space="preserve">  target=all</w:t>
+      </w:r>
     </w:p>
     <w:p>
       <w:pPr>
         <w:pStyle w:val="Code"/>
       </w:pPr>
       <w:r>
-        <w:t xml:space="preserve">  </w:t>
-      </w:r>
-      <w:proofErr w:type="gramStart"/>
-      <w:r>
-        <w:t>target=</w:t>
-      </w:r>
-      <w:proofErr w:type="gramEnd"/>
-      <w:r>
-        <w:t>mx6sdl boards:</w:t>
+        <w:t xml:space="preserve">       builds all valid combinations of target, board, and board_rev</w:t>
       </w:r>
     </w:p>
     <w:p>
@@ -2922,17 +2193,7 @@
         <w:pStyle w:val="Code"/>
       </w:pPr>
       <w:r>
-        <w:t xml:space="preserve">       </w:t>
-      </w:r>
-      <w:proofErr w:type="spellStart"/>
-      <w:proofErr w:type="gramStart"/>
-      <w:r>
-        <w:t>sabre_ai</w:t>
-      </w:r>
-      <w:proofErr w:type="spellEnd"/>
-      <w:proofErr w:type="gramEnd"/>
-      <w:r>
-        <w:t xml:space="preserve">         rev a, b</w:t>
+        <w:t xml:space="preserve">       [-r &lt;test&gt;] is a valid option.</w:t>
       </w:r>
     </w:p>
     <w:p>
@@ -2940,102 +2201,52 @@
         <w:pStyle w:val="Code"/>
       </w:pPr>
       <w:r>
-        <w:lastRenderedPageBreak/>
-        <w:t xml:space="preserve">       </w:t>
-      </w:r>
-      <w:proofErr w:type="spellStart"/>
-      <w:proofErr w:type="gramStart"/>
-      <w:r>
-        <w:t>evb</w:t>
-      </w:r>
-      <w:proofErr w:type="spellEnd"/>
-      <w:proofErr w:type="gramEnd"/>
-      <w:r>
-        <w:t xml:space="preserve">              rev a (MX6QCPUDDR3)</w:t>
+        <w:t xml:space="preserve">       -clean      Only does clean builds.</w:t>
       </w:r>
     </w:p>
     <w:p>
       <w:pPr>
         <w:pStyle w:val="Code"/>
       </w:pPr>
-      <w:r>
-        <w:t xml:space="preserve">       </w:t>
-      </w:r>
-      <w:proofErr w:type="spellStart"/>
-      <w:proofErr w:type="gramStart"/>
-      <w:r>
-        <w:t>smart_device</w:t>
-      </w:r>
-      <w:proofErr w:type="spellEnd"/>
-      <w:proofErr w:type="gramEnd"/>
-      <w:r>
-        <w:t xml:space="preserve">     rev a, b</w:t>
-      </w:r>
     </w:p>
     <w:p>
       <w:pPr>
         <w:pStyle w:val="Code"/>
       </w:pPr>
+      <w:r>
+        <w:t>Examples:</w:t>
+      </w:r>
     </w:p>
     <w:p>
       <w:pPr>
         <w:pStyle w:val="Code"/>
       </w:pPr>
-      <w:r>
-        <w:t xml:space="preserve">  </w:t>
-      </w:r>
-      <w:proofErr w:type="gramStart"/>
-      <w:r>
-        <w:t>target=</w:t>
-      </w:r>
-      <w:proofErr w:type="gramEnd"/>
-      <w:r>
-        <w:t>all</w:t>
-      </w:r>
     </w:p>
     <w:p>
       <w:pPr>
         <w:pStyle w:val="Code"/>
       </w:pPr>
       <w:r>
-        <w:t xml:space="preserve">       </w:t>
-      </w:r>
-      <w:proofErr w:type="gramStart"/>
-      <w:r>
-        <w:t>builds</w:t>
-      </w:r>
-      <w:proofErr w:type="gramEnd"/>
-      <w:r>
-        <w:t xml:space="preserve"> all valid combinations of target, board, and </w:t>
-      </w:r>
-      <w:proofErr w:type="spellStart"/>
-      <w:r>
-        <w:t>board_rev</w:t>
-      </w:r>
-      <w:proofErr w:type="spellEnd"/>
+        <w:t xml:space="preserve">  build_sdk -target mx6dq -board evb</w:t>
+      </w:r>
     </w:p>
     <w:p>
       <w:pPr>
         <w:pStyle w:val="Code"/>
       </w:pPr>
-      <w:r>
-        <w:t xml:space="preserve">       [-r &lt;test&gt;] is a valid option.</w:t>
-      </w:r>
     </w:p>
     <w:p>
       <w:pPr>
         <w:pStyle w:val="Code"/>
       </w:pPr>
       <w:r>
-        <w:t xml:space="preserve">       -clean      </w:t>
-      </w:r>
-      <w:proofErr w:type="gramStart"/>
-      <w:r>
-        <w:t>Only</w:t>
-      </w:r>
-      <w:proofErr w:type="gramEnd"/>
-      <w:r>
-        <w:t xml:space="preserve"> does clean builds.</w:t>
+        <w:t xml:space="preserve">      Build for the mx6dq evb board with default board rev a</w:t>
+      </w:r>
+      <w:r>
+        <w:t>,</w:t>
+      </w:r>
+      <w:r>
+        <w:t xml:space="preserve"> and all tests.</w:t>
       </w:r>
     </w:p>
     <w:p>
@@ -3048,7 +2259,7 @@
         <w:pStyle w:val="Code"/>
       </w:pPr>
       <w:r>
-        <w:t>Examples:</w:t>
+        <w:t xml:space="preserve">  build_sdk -t mx6dq -b sabre_ai -v a -test sdma -clean</w:t>
       </w:r>
     </w:p>
     <w:p>
@@ -3061,126 +2272,54 @@
         <w:pStyle w:val="Code"/>
       </w:pPr>
       <w:r>
-        <w:t xml:space="preserve">  </w:t>
-      </w:r>
-      <w:proofErr w:type="spellStart"/>
-      <w:r>
-        <w:t>build_sdk</w:t>
-      </w:r>
-      <w:proofErr w:type="spellEnd"/>
-      <w:r>
-        <w:t xml:space="preserve"> -target mx6dq -board </w:t>
-      </w:r>
-      <w:proofErr w:type="spellStart"/>
-      <w:r>
-        <w:t>evb</w:t>
-      </w:r>
-      <w:proofErr w:type="spellEnd"/>
+        <w:t xml:space="preserve">      Build the mx6dq sabre_ai board with explicit board rev a, but only build the sdma test.</w:t>
+      </w:r>
     </w:p>
     <w:p>
       <w:pPr>
         <w:pStyle w:val="Code"/>
       </w:pPr>
+      <w:r>
+        <w:t xml:space="preserve">      Clean before building.</w:t>
+      </w:r>
     </w:p>
     <w:p>
       <w:pPr>
         <w:pStyle w:val="Code"/>
       </w:pPr>
-      <w:r>
-        <w:t xml:space="preserve">      Build for the mx6dq </w:t>
-      </w:r>
-      <w:proofErr w:type="spellStart"/>
-      <w:r>
-        <w:t>evb</w:t>
-      </w:r>
-      <w:proofErr w:type="spellEnd"/>
-      <w:r>
-        <w:t xml:space="preserve"> board with default board rev </w:t>
-      </w:r>
-      <w:proofErr w:type="gramStart"/>
-      <w:r>
-        <w:t>a</w:t>
-      </w:r>
-      <w:r>
-        <w:t>,</w:t>
-      </w:r>
-      <w:proofErr w:type="gramEnd"/>
-      <w:r>
-        <w:t xml:space="preserve"> and all tests.</w:t>
-      </w:r>
     </w:p>
     <w:p>
       <w:pPr>
         <w:pStyle w:val="Code"/>
       </w:pPr>
+      <w:r>
+        <w:t xml:space="preserve">  build_sdk -target=mx6dq -board=evb -test=gpmi -no-build</w:t>
+      </w:r>
     </w:p>
     <w:p>
       <w:pPr>
         <w:pStyle w:val="Code"/>
       </w:pPr>
-      <w:r>
-        <w:t xml:space="preserve">  </w:t>
-      </w:r>
-      <w:proofErr w:type="spellStart"/>
-      <w:r>
-        <w:t>build_sdk</w:t>
-      </w:r>
-      <w:proofErr w:type="spellEnd"/>
-      <w:r>
-        <w:t xml:space="preserve"> -t mx6dq -b </w:t>
-      </w:r>
-      <w:proofErr w:type="spellStart"/>
-      <w:r>
-        <w:t>sabre_ai</w:t>
-      </w:r>
-      <w:proofErr w:type="spellEnd"/>
-      <w:r>
-        <w:t xml:space="preserve"> -v a -test </w:t>
-      </w:r>
-      <w:proofErr w:type="spellStart"/>
-      <w:r>
-        <w:t>sdma</w:t>
-      </w:r>
-      <w:proofErr w:type="spellEnd"/>
-      <w:r>
-        <w:t xml:space="preserve"> -clean</w:t>
-      </w:r>
     </w:p>
     <w:p>
       <w:pPr>
         <w:pStyle w:val="Code"/>
       </w:pPr>
+      <w:r>
+        <w:t xml:space="preserve">      Generate the makefiles for mx6dq evb and the gpmi test, but don't actually run make.</w:t>
+      </w:r>
     </w:p>
     <w:p>
       <w:pPr>
         <w:pStyle w:val="Code"/>
       </w:pPr>
-      <w:r>
-        <w:t xml:space="preserve">      Build the mx6dq </w:t>
-      </w:r>
-      <w:proofErr w:type="spellStart"/>
-      <w:r>
-        <w:t>sabre_ai</w:t>
-      </w:r>
-      <w:proofErr w:type="spellEnd"/>
-      <w:r>
-        <w:t xml:space="preserve"> board with explicit board rev a, but only build the </w:t>
-      </w:r>
-      <w:proofErr w:type="spellStart"/>
-      <w:r>
-        <w:t>sdma</w:t>
-      </w:r>
-      <w:proofErr w:type="spellEnd"/>
-      <w:r>
-        <w:t xml:space="preserve"> test.</w:t>
-      </w:r>
     </w:p>
     <w:p>
       <w:pPr>
         <w:pStyle w:val="Code"/>
       </w:pPr>
       <w:r>
-        <w:t xml:space="preserve">      Clean before building.</w:t>
+        <w:t xml:space="preserve">  build_sdk -target=all -test vpu</w:t>
       </w:r>
     </w:p>
     <w:p>
@@ -3193,123 +2332,7 @@
         <w:pStyle w:val="Code"/>
       </w:pPr>
       <w:r>
-        <w:t xml:space="preserve">  </w:t>
-      </w:r>
-      <w:proofErr w:type="spellStart"/>
-      <w:r>
-        <w:t>build_sdk</w:t>
-      </w:r>
-      <w:proofErr w:type="spellEnd"/>
-      <w:r>
-        <w:t xml:space="preserve"> -target=mx6dq -board=</w:t>
-      </w:r>
-      <w:proofErr w:type="spellStart"/>
-      <w:r>
-        <w:t>evb</w:t>
-      </w:r>
-      <w:proofErr w:type="spellEnd"/>
-      <w:r>
-        <w:t xml:space="preserve"> -test=</w:t>
-      </w:r>
-      <w:proofErr w:type="spellStart"/>
-      <w:r>
-        <w:t>gpmi</w:t>
-      </w:r>
-      <w:proofErr w:type="spellEnd"/>
-      <w:r>
-        <w:t xml:space="preserve"> -no-build</w:t>
-      </w:r>
-    </w:p>
-    <w:p>
-      <w:pPr>
-        <w:pStyle w:val="Code"/>
-      </w:pPr>
-    </w:p>
-    <w:p>
-      <w:pPr>
-        <w:pStyle w:val="Code"/>
-      </w:pPr>
-      <w:r>
-        <w:t xml:space="preserve">      Generate the </w:t>
-      </w:r>
-      <w:proofErr w:type="spellStart"/>
-      <w:r>
-        <w:t>makefiles</w:t>
-      </w:r>
-      <w:proofErr w:type="spellEnd"/>
-      <w:r>
-        <w:t xml:space="preserve"> for mx6dq </w:t>
-      </w:r>
-      <w:proofErr w:type="spellStart"/>
-      <w:r>
-        <w:t>evb</w:t>
-      </w:r>
-      <w:proofErr w:type="spellEnd"/>
-      <w:r>
-        <w:t xml:space="preserve"> and the </w:t>
-      </w:r>
-      <w:proofErr w:type="spellStart"/>
-      <w:r>
-        <w:t>gpmi</w:t>
-      </w:r>
-      <w:proofErr w:type="spellEnd"/>
-      <w:r>
-        <w:t xml:space="preserve"> test, but don't actually run make.</w:t>
-      </w:r>
-    </w:p>
-    <w:p>
-      <w:pPr>
-        <w:pStyle w:val="Code"/>
-      </w:pPr>
-    </w:p>
-    <w:p>
-      <w:pPr>
-        <w:pStyle w:val="Code"/>
-      </w:pPr>
-      <w:r>
-        <w:t xml:space="preserve">  </w:t>
-      </w:r>
-      <w:proofErr w:type="spellStart"/>
-      <w:r>
-        <w:t>build_sdk</w:t>
-      </w:r>
-      <w:proofErr w:type="spellEnd"/>
-      <w:r>
-        <w:t xml:space="preserve"> -target=all -test </w:t>
-      </w:r>
-      <w:proofErr w:type="spellStart"/>
-      <w:r>
-        <w:t>vpu</w:t>
-      </w:r>
-      <w:proofErr w:type="spellEnd"/>
-    </w:p>
-    <w:p>
-      <w:pPr>
-        <w:pStyle w:val="Code"/>
-      </w:pPr>
-    </w:p>
-    <w:p>
-      <w:pPr>
-        <w:pStyle w:val="Code"/>
-      </w:pPr>
-      <w:r>
-        <w:t xml:space="preserve">      Clean build of </w:t>
-      </w:r>
-      <w:proofErr w:type="spellStart"/>
-      <w:r>
-        <w:t>vpu_test</w:t>
-      </w:r>
-      <w:proofErr w:type="spellEnd"/>
-      <w:r>
-        <w:t xml:space="preserve"> for all valid combinations of target, board, and </w:t>
-      </w:r>
-      <w:proofErr w:type="spellStart"/>
-      <w:r>
-        <w:t>board_rev</w:t>
-      </w:r>
-      <w:proofErr w:type="spellEnd"/>
-      <w:r>
-        <w:t>.</w:t>
+        <w:t xml:space="preserve">      Clean build of vpu_test for all valid combinations of target, board, and board_rev.</w:t>
       </w:r>
     </w:p>
     <w:p>
@@ -3333,15 +2356,7 @@
         <w:t>s</w:t>
       </w:r>
       <w:r>
-        <w:t xml:space="preserve"> generate a </w:t>
-      </w:r>
-      <w:proofErr w:type="spellStart"/>
-      <w:r>
-        <w:t>makefile</w:t>
-      </w:r>
-      <w:proofErr w:type="spellEnd"/>
-      <w:r>
-        <w:t xml:space="preserve"> in the installation path, this one can’t be used to build the SDK.</w:t>
+        <w:t xml:space="preserve"> generate a makefile in the installation path, this one can’t be used to build the SDK.</w:t>
       </w:r>
     </w:p>
     <w:p/>
@@ -3367,24 +2382,15 @@
           <w:numId w:val="41"/>
         </w:numPr>
       </w:pPr>
-      <w:proofErr w:type="spellStart"/>
-      <w:proofErr w:type="gramStart"/>
-      <w:r>
-        <w:t>evb</w:t>
-      </w:r>
-      <w:proofErr w:type="spellEnd"/>
-      <w:proofErr w:type="gramEnd"/>
-      <w:r>
-        <w:t xml:space="preserve"> (Freescale validation board).</w:t>
+      <w:r>
+        <w:t>evb (Freescale validation board).</w:t>
       </w:r>
       <w:r>
         <w:t xml:space="preserve"> Revision </w:t>
       </w:r>
-      <w:proofErr w:type="gramStart"/>
       <w:r>
         <w:t>A</w:t>
       </w:r>
-      <w:proofErr w:type="gramEnd"/>
       <w:r>
         <w:t xml:space="preserve"> only.</w:t>
       </w:r>
@@ -3397,13 +2403,8 @@
           <w:numId w:val="41"/>
         </w:numPr>
       </w:pPr>
-      <w:proofErr w:type="spellStart"/>
-      <w:r>
-        <w:t>sabre_ai</w:t>
-      </w:r>
-      <w:proofErr w:type="spellEnd"/>
-      <w:r>
-        <w:t xml:space="preserve"> (Automotive reference design).</w:t>
+      <w:r>
+        <w:t>sabre_ai (Automotive reference design).</w:t>
       </w:r>
       <w:r>
         <w:t xml:space="preserve"> Revision A, </w:t>
@@ -3423,21 +2424,8 @@
           <w:numId w:val="41"/>
         </w:numPr>
       </w:pPr>
-      <w:proofErr w:type="spellStart"/>
-      <w:r>
-        <w:t>sabre_lite</w:t>
-      </w:r>
-      <w:proofErr w:type="spellEnd"/>
-      <w:r>
-        <w:t xml:space="preserve"> (General purpose </w:t>
-      </w:r>
-      <w:proofErr w:type="spellStart"/>
-      <w:r>
-        <w:t>lite</w:t>
-      </w:r>
-      <w:proofErr w:type="spellEnd"/>
-      <w:r>
-        <w:t xml:space="preserve"> reference design).</w:t>
+      <w:r>
+        <w:t>sabre_lite (General purpose lite reference design).</w:t>
       </w:r>
       <w:r>
         <w:t xml:space="preserve"> Revision A, B, C.</w:t>
@@ -3451,13 +2439,8 @@
           <w:numId w:val="41"/>
         </w:numPr>
       </w:pPr>
-      <w:proofErr w:type="spellStart"/>
-      <w:r>
-        <w:t>smart_device</w:t>
-      </w:r>
-      <w:proofErr w:type="spellEnd"/>
-      <w:r>
-        <w:t xml:space="preserve"> (Smart device reference design).</w:t>
+      <w:r>
+        <w:t>smart_device (Smart device reference design).</w:t>
       </w:r>
       <w:r>
         <w:t xml:space="preserve"> </w:t>
@@ -3481,15 +2464,7 @@
     <w:p/>
     <w:p>
       <w:r>
-        <w:t xml:space="preserve">The listed tests below are not available for all boards. It is usually due to some </w:t>
-      </w:r>
-      <w:proofErr w:type="gramStart"/>
-      <w:r>
-        <w:t>functionalities</w:t>
-      </w:r>
-      <w:proofErr w:type="gramEnd"/>
-      <w:r>
-        <w:t xml:space="preserve"> that are not supported</w:t>
+        <w:t>The listed tests below are not available for all boards. It is usually due to some functionalities that are not supported</w:t>
       </w:r>
       <w:r>
         <w:t>,</w:t>
@@ -3589,11 +2564,9 @@
             <w:pPr>
               <w:jc w:val="center"/>
             </w:pPr>
-            <w:proofErr w:type="spellStart"/>
             <w:r>
               <w:t>evb</w:t>
             </w:r>
-            <w:proofErr w:type="spellEnd"/>
           </w:p>
         </w:tc>
         <w:tc>
@@ -3610,7 +2583,6 @@
             <w:pPr>
               <w:jc w:val="center"/>
             </w:pPr>
-            <w:proofErr w:type="spellStart"/>
             <w:r>
               <w:t>s</w:t>
             </w:r>
@@ -3620,7 +2592,6 @@
             <w:r>
               <w:t>ai</w:t>
             </w:r>
-            <w:proofErr w:type="spellEnd"/>
           </w:p>
         </w:tc>
         <w:tc>
@@ -3637,11 +2608,9 @@
             <w:pPr>
               <w:jc w:val="center"/>
             </w:pPr>
-            <w:proofErr w:type="spellStart"/>
             <w:r>
               <w:t>sabre_lite</w:t>
             </w:r>
-            <w:proofErr w:type="spellEnd"/>
           </w:p>
         </w:tc>
         <w:tc>
@@ -3658,11 +2627,9 @@
             <w:pPr>
               <w:jc w:val="center"/>
             </w:pPr>
-            <w:proofErr w:type="spellStart"/>
             <w:r>
               <w:t>smart_device</w:t>
             </w:r>
-            <w:proofErr w:type="spellEnd"/>
           </w:p>
         </w:tc>
       </w:tr>
@@ -3684,13 +2651,8 @@
               <w:jc w:val="center"/>
             </w:pPr>
             <w:r>
-              <w:t xml:space="preserve">Audio : SSI and </w:t>
-            </w:r>
-            <w:proofErr w:type="spellStart"/>
-            <w:r>
-              <w:t>audiomux</w:t>
-            </w:r>
-            <w:proofErr w:type="spellEnd"/>
+              <w:t>Audio : SSI and audiomux</w:t>
+            </w:r>
           </w:p>
         </w:tc>
         <w:tc>
@@ -3908,14 +2870,12 @@
             <w:pPr>
               <w:jc w:val="center"/>
             </w:pPr>
-            <w:proofErr w:type="spellStart"/>
             <w:r>
               <w:t>f</w:t>
             </w:r>
             <w:r>
               <w:t>lexcan</w:t>
             </w:r>
-            <w:proofErr w:type="spellEnd"/>
           </w:p>
         </w:tc>
         <w:tc>
@@ -4011,11 +2971,9 @@
             <w:pPr>
               <w:jc w:val="center"/>
             </w:pPr>
-            <w:proofErr w:type="spellStart"/>
             <w:r>
               <w:t>enet</w:t>
             </w:r>
-            <w:proofErr w:type="spellEnd"/>
           </w:p>
         </w:tc>
         <w:tc>
@@ -4108,11 +3066,9 @@
             <w:pPr>
               <w:jc w:val="center"/>
             </w:pPr>
-            <w:proofErr w:type="spellStart"/>
             <w:r>
               <w:t>epit</w:t>
             </w:r>
-            <w:proofErr w:type="spellEnd"/>
           </w:p>
         </w:tc>
         <w:tc>
@@ -4205,11 +3161,9 @@
             <w:pPr>
               <w:jc w:val="center"/>
             </w:pPr>
-            <w:proofErr w:type="spellStart"/>
             <w:r>
               <w:t>gic</w:t>
             </w:r>
-            <w:proofErr w:type="spellEnd"/>
           </w:p>
         </w:tc>
         <w:tc>
@@ -4302,11 +3256,9 @@
             <w:pPr>
               <w:jc w:val="center"/>
             </w:pPr>
-            <w:proofErr w:type="spellStart"/>
             <w:r>
               <w:t>gpmi</w:t>
             </w:r>
-            <w:proofErr w:type="spellEnd"/>
           </w:p>
         </w:tc>
         <w:tc>
@@ -4399,11 +3351,9 @@
             <w:pPr>
               <w:jc w:val="center"/>
             </w:pPr>
-            <w:proofErr w:type="spellStart"/>
             <w:r>
               <w:t>gpt</w:t>
             </w:r>
-            <w:proofErr w:type="spellEnd"/>
           </w:p>
         </w:tc>
         <w:tc>
@@ -4496,11 +3446,9 @@
             <w:pPr>
               <w:jc w:val="center"/>
             </w:pPr>
-            <w:proofErr w:type="spellStart"/>
             <w:r>
               <w:t>gpu</w:t>
             </w:r>
-            <w:proofErr w:type="spellEnd"/>
           </w:p>
         </w:tc>
         <w:tc>
@@ -4593,11 +3541,9 @@
             <w:pPr>
               <w:jc w:val="center"/>
             </w:pPr>
-            <w:proofErr w:type="spellStart"/>
             <w:r>
               <w:t>hdmi</w:t>
             </w:r>
-            <w:proofErr w:type="spellEnd"/>
           </w:p>
         </w:tc>
         <w:tc>
@@ -4788,11 +3734,9 @@
             <w:pPr>
               <w:jc w:val="center"/>
             </w:pPr>
-            <w:proofErr w:type="spellStart"/>
             <w:r>
               <w:t>ipu</w:t>
             </w:r>
-            <w:proofErr w:type="spellEnd"/>
           </w:p>
         </w:tc>
         <w:tc>
@@ -4885,11 +3829,9 @@
             <w:pPr>
               <w:jc w:val="center"/>
             </w:pPr>
-            <w:proofErr w:type="spellStart"/>
             <w:r>
               <w:t>ipu</w:t>
             </w:r>
-            <w:proofErr w:type="spellEnd"/>
           </w:p>
         </w:tc>
         <w:tc>
@@ -4982,11 +3924,9 @@
             <w:pPr>
               <w:jc w:val="center"/>
             </w:pPr>
-            <w:proofErr w:type="spellStart"/>
             <w:r>
               <w:t>kpp</w:t>
             </w:r>
-            <w:proofErr w:type="spellEnd"/>
           </w:p>
         </w:tc>
         <w:tc>
@@ -5079,11 +4019,9 @@
             <w:pPr>
               <w:jc w:val="center"/>
             </w:pPr>
-            <w:proofErr w:type="spellStart"/>
             <w:r>
               <w:t>mipi</w:t>
             </w:r>
-            <w:proofErr w:type="spellEnd"/>
           </w:p>
         </w:tc>
         <w:tc>
@@ -5176,11 +4114,9 @@
             <w:pPr>
               <w:jc w:val="center"/>
             </w:pPr>
-            <w:proofErr w:type="spellStart"/>
             <w:r>
               <w:t>ocotp</w:t>
             </w:r>
-            <w:proofErr w:type="spellEnd"/>
           </w:p>
         </w:tc>
         <w:tc>
@@ -5273,11 +4209,9 @@
             <w:pPr>
               <w:jc w:val="center"/>
             </w:pPr>
-            <w:proofErr w:type="spellStart"/>
             <w:r>
               <w:t>power_modes</w:t>
             </w:r>
-            <w:proofErr w:type="spellEnd"/>
           </w:p>
         </w:tc>
         <w:tc>
@@ -5356,11 +4290,9 @@
             <w:pPr>
               <w:jc w:val="center"/>
             </w:pPr>
-            <w:proofErr w:type="spellStart"/>
             <w:r>
               <w:t>PCIe</w:t>
             </w:r>
-            <w:proofErr w:type="spellEnd"/>
           </w:p>
         </w:tc>
         <w:tc>
@@ -5372,11 +4304,9 @@
             <w:pPr>
               <w:jc w:val="center"/>
             </w:pPr>
-            <w:proofErr w:type="spellStart"/>
             <w:r>
               <w:t>pcie</w:t>
             </w:r>
-            <w:proofErr w:type="spellEnd"/>
           </w:p>
         </w:tc>
         <w:tc>
@@ -5469,11 +4399,9 @@
             <w:pPr>
               <w:jc w:val="center"/>
             </w:pPr>
-            <w:proofErr w:type="spellStart"/>
             <w:r>
               <w:t>pwm</w:t>
             </w:r>
-            <w:proofErr w:type="spellEnd"/>
           </w:p>
         </w:tc>
         <w:tc>
@@ -5569,14 +4497,12 @@
             <w:pPr>
               <w:jc w:val="center"/>
             </w:pPr>
-            <w:proofErr w:type="spellStart"/>
             <w:r>
               <w:t>s</w:t>
             </w:r>
             <w:r>
               <w:t>ata</w:t>
             </w:r>
-            <w:proofErr w:type="spellEnd"/>
           </w:p>
         </w:tc>
         <w:tc>
@@ -5669,11 +4595,9 @@
             <w:pPr>
               <w:jc w:val="center"/>
             </w:pPr>
-            <w:proofErr w:type="spellStart"/>
             <w:r>
               <w:t>sdma</w:t>
             </w:r>
-            <w:proofErr w:type="spellEnd"/>
           </w:p>
         </w:tc>
         <w:tc>
@@ -5766,11 +4690,9 @@
             <w:pPr>
               <w:jc w:val="center"/>
             </w:pPr>
-            <w:proofErr w:type="spellStart"/>
             <w:r>
               <w:t>snvs_rtc</w:t>
             </w:r>
-            <w:proofErr w:type="spellEnd"/>
           </w:p>
         </w:tc>
         <w:tc>
@@ -5863,11 +4785,9 @@
             <w:pPr>
               <w:jc w:val="center"/>
             </w:pPr>
-            <w:proofErr w:type="spellStart"/>
             <w:r>
               <w:t>snvs_srtc</w:t>
             </w:r>
-            <w:proofErr w:type="spellEnd"/>
           </w:p>
         </w:tc>
         <w:tc>
@@ -5960,11 +4880,9 @@
             <w:pPr>
               <w:jc w:val="center"/>
             </w:pPr>
-            <w:proofErr w:type="spellStart"/>
             <w:r>
               <w:t>spi</w:t>
             </w:r>
-            <w:proofErr w:type="spellEnd"/>
           </w:p>
         </w:tc>
         <w:tc>
@@ -6057,11 +4975,9 @@
             <w:pPr>
               <w:jc w:val="center"/>
             </w:pPr>
-            <w:proofErr w:type="spellStart"/>
             <w:r>
               <w:t>uart</w:t>
             </w:r>
-            <w:proofErr w:type="spellEnd"/>
           </w:p>
         </w:tc>
         <w:tc>
@@ -6255,11 +5171,9 @@
             <w:pPr>
               <w:jc w:val="center"/>
             </w:pPr>
-            <w:proofErr w:type="spellStart"/>
             <w:r>
               <w:t>usdhc</w:t>
             </w:r>
-            <w:proofErr w:type="spellEnd"/>
           </w:p>
         </w:tc>
         <w:tc>
@@ -6352,11 +5266,9 @@
             <w:pPr>
               <w:jc w:val="center"/>
             </w:pPr>
-            <w:proofErr w:type="spellStart"/>
             <w:r>
               <w:t>vpu</w:t>
             </w:r>
-            <w:proofErr w:type="spellEnd"/>
           </w:p>
         </w:tc>
         <w:tc>
@@ -6453,11 +5365,9 @@
             <w:pPr>
               <w:jc w:val="center"/>
             </w:pPr>
-            <w:proofErr w:type="spellStart"/>
             <w:r>
               <w:t>wdog</w:t>
             </w:r>
-            <w:proofErr w:type="spellEnd"/>
           </w:p>
         </w:tc>
         <w:tc>
@@ -6564,11 +5474,9 @@
             <w:pPr>
               <w:jc w:val="center"/>
             </w:pPr>
-            <w:proofErr w:type="spellStart"/>
             <w:r>
               <w:t>weim</w:t>
             </w:r>
-            <w:proofErr w:type="spellEnd"/>
           </w:p>
         </w:tc>
         <w:tc>
@@ -6768,15 +5676,7 @@
     <w:p>
       <w:r>
         <w:lastRenderedPageBreak/>
-        <w:t>‘</w:t>
-      </w:r>
-      <w:proofErr w:type="gramStart"/>
-      <w:r>
-        <w:t>x</w:t>
-      </w:r>
-      <w:proofErr w:type="gramEnd"/>
-      <w:r>
-        <w:t>’ stands for all boards revisions, otherwise the supported revision is specified</w:t>
+        <w:t>‘x’ stands for all boards revisions, otherwise the supported revision is specified</w:t>
       </w:r>
       <w:r>
         <w:t>.</w:t>
@@ -6848,15 +5748,7 @@
         <w:pStyle w:val="Code"/>
       </w:pPr>
       <w:r>
-        <w:t xml:space="preserve">  Build has completed. ELF </w:t>
-      </w:r>
-      <w:proofErr w:type="gramStart"/>
-      <w:r>
-        <w:t>file</w:t>
-      </w:r>
-      <w:proofErr w:type="gramEnd"/>
-      <w:r>
-        <w:t xml:space="preserve"> available in:</w:t>
+        <w:t xml:space="preserve">  Build has completed. ELF file available in:</w:t>
       </w:r>
     </w:p>
     <w:p>
@@ -6866,22 +5758,23 @@
       <w:r>
         <w:t xml:space="preserve">  =&gt; /</w:t>
       </w:r>
-      <w:proofErr w:type="spellStart"/>
       <w:r>
         <w:t>firmware_</w:t>
       </w:r>
       <w:r>
-        <w:t>install_path</w:t>
-      </w:r>
-      <w:proofErr w:type="spellEnd"/>
-      <w:r>
-        <w:t>/output/mx6</w:t>
+        <w:t>install_path/output/mx6</w:t>
       </w:r>
       <w:r>
         <w:t>dq</w:t>
       </w:r>
       <w:r>
-        <w:t>/bin</w:t>
+        <w:t>/</w:t>
+      </w:r>
+      <w:r>
+        <w:t>sabre_ai_rev_a/</w:t>
+      </w:r>
+      <w:r>
+        <w:t>bin</w:t>
       </w:r>
     </w:p>
     <w:p>
@@ -6913,192 +5806,83 @@
     <w:p>
       <w:pPr>
         <w:pStyle w:val="Code"/>
-        <w:rPr>
-          <w:lang w:val="fr-FR"/>
-        </w:rPr>
-      </w:pPr>
-      <w:r>
-        <w:rPr>
-          <w:lang w:val="fr-FR"/>
-        </w:rPr>
+      </w:pPr>
+      <w:r>
         <w:t>./output/mx6</w:t>
       </w:r>
       <w:r>
-        <w:rPr>
-          <w:lang w:val="fr-FR"/>
-        </w:rPr>
         <w:t>dq</w:t>
       </w:r>
       <w:r>
-        <w:rPr>
-          <w:lang w:val="fr-FR"/>
-        </w:rPr>
         <w:t>/</w:t>
       </w:r>
-      <w:proofErr w:type="spellStart"/>
-      <w:r>
-        <w:rPr>
-          <w:lang w:val="fr-FR"/>
-        </w:rPr>
+      <w:r>
         <w:t>sabre_ai</w:t>
       </w:r>
-      <w:proofErr w:type="spellEnd"/>
-      <w:r>
-        <w:rPr>
-          <w:lang w:val="fr-FR"/>
-        </w:rPr>
+      <w:r>
+        <w:t>_rev_a</w:t>
+      </w:r>
+      <w:r>
         <w:t>/</w:t>
       </w:r>
-      <w:proofErr w:type="spellStart"/>
-      <w:r>
-        <w:rPr>
-          <w:lang w:val="fr-FR"/>
-        </w:rPr>
-        <w:t>bin</w:t>
-      </w:r>
-      <w:proofErr w:type="spellEnd"/>
-      <w:r>
-        <w:rPr>
-          <w:lang w:val="fr-FR"/>
-        </w:rPr>
+      <w:r>
+        <w:t>bin/</w:t>
+      </w:r>
+      <w:r>
+        <w:t>mx6dq_sabre_ai_rev_a-vpu-sdk.bin</w:t>
+      </w:r>
+      <w:r>
+        <w:t>.elf</w:t>
+      </w:r>
+    </w:p>
+    <w:p>
+      <w:pPr>
+        <w:pStyle w:val="Code"/>
+      </w:pPr>
+      <w:r>
+        <w:t>./outp</w:t>
+      </w:r>
+      <w:r>
+        <w:t>ut/mx6</w:t>
+      </w:r>
+      <w:r>
+        <w:t>dq</w:t>
+      </w:r>
+      <w:r>
         <w:t>/</w:t>
       </w:r>
       <w:r>
-        <w:rPr>
-          <w:lang w:val="fr-FR"/>
-        </w:rPr>
-        <w:t>mx6dq_</w:t>
-      </w:r>
-      <w:r>
-        <w:rPr>
-          <w:lang w:val="fr-FR"/>
-        </w:rPr>
         <w:t>sabre_ai</w:t>
       </w:r>
       <w:r>
-        <w:rPr>
-          <w:lang w:val="fr-FR"/>
-        </w:rPr>
-        <w:t>_rev_a-vpu-sdk.bin</w:t>
-      </w:r>
-      <w:r>
-        <w:rPr>
-          <w:lang w:val="fr-FR"/>
-        </w:rPr>
-        <w:t>.</w:t>
-      </w:r>
-      <w:proofErr w:type="spellStart"/>
-      <w:r>
-        <w:rPr>
-          <w:lang w:val="fr-FR"/>
-        </w:rPr>
-        <w:t>elf</w:t>
-      </w:r>
-      <w:proofErr w:type="spellEnd"/>
-    </w:p>
-    <w:p>
-      <w:pPr>
-        <w:pStyle w:val="Code"/>
-        <w:rPr>
-          <w:lang w:val="fr-FR"/>
-        </w:rPr>
-      </w:pPr>
-      <w:r>
-        <w:rPr>
-          <w:lang w:val="fr-FR"/>
-        </w:rPr>
-        <w:t>./outp</w:t>
-      </w:r>
-      <w:r>
-        <w:rPr>
-          <w:lang w:val="fr-FR"/>
-        </w:rPr>
-        <w:t>ut/mx6</w:t>
-      </w:r>
-      <w:r>
-        <w:rPr>
-          <w:lang w:val="fr-FR"/>
-        </w:rPr>
-        <w:t>dq</w:t>
-      </w:r>
-      <w:r>
-        <w:rPr>
-          <w:lang w:val="fr-FR"/>
-        </w:rPr>
+        <w:t>_rev_a</w:t>
+      </w:r>
+      <w:r>
         <w:t>/</w:t>
       </w:r>
-      <w:proofErr w:type="spellStart"/>
-      <w:r>
-        <w:rPr>
-          <w:lang w:val="fr-FR"/>
-        </w:rPr>
+      <w:r>
+        <w:t>bin/mx6</w:t>
+      </w:r>
+      <w:r>
+        <w:t>dq_</w:t>
+      </w:r>
+      <w:r>
         <w:t>sabre_ai</w:t>
       </w:r>
-      <w:proofErr w:type="spellEnd"/>
-      <w:r>
-        <w:rPr>
-          <w:lang w:val="fr-FR"/>
-        </w:rPr>
-        <w:t>/</w:t>
-      </w:r>
-      <w:proofErr w:type="spellStart"/>
-      <w:r>
-        <w:rPr>
-          <w:lang w:val="fr-FR"/>
-        </w:rPr>
-        <w:t>bin</w:t>
-      </w:r>
-      <w:proofErr w:type="spellEnd"/>
-      <w:r>
-        <w:rPr>
-          <w:lang w:val="fr-FR"/>
-        </w:rPr>
-        <w:t>/mx6</w:t>
-      </w:r>
-      <w:r>
-        <w:rPr>
-          <w:lang w:val="fr-FR"/>
-        </w:rPr>
-        <w:t>dq_</w:t>
-      </w:r>
-      <w:r>
-        <w:rPr>
-          <w:lang w:val="fr-FR"/>
-        </w:rPr>
-        <w:t>sabre_ai</w:t>
-      </w:r>
-      <w:r>
-        <w:rPr>
-          <w:lang w:val="fr-FR"/>
-        </w:rPr>
+      <w:r>
         <w:t>_rev_a</w:t>
       </w:r>
       <w:r>
-        <w:rPr>
-          <w:lang w:val="fr-FR"/>
-        </w:rPr>
         <w:t>-</w:t>
       </w:r>
       <w:r>
-        <w:rPr>
-          <w:lang w:val="fr-FR"/>
-        </w:rPr>
         <w:t>vpu</w:t>
       </w:r>
       <w:r>
-        <w:rPr>
-          <w:lang w:val="fr-FR"/>
-        </w:rPr>
         <w:t>-sdk.bin</w:t>
       </w:r>
     </w:p>
-    <w:p>
-      <w:pPr>
-        <w:rPr>
-          <w:lang w:val="fr-FR"/>
-        </w:rPr>
-      </w:pPr>
-    </w:p>
+    <w:p/>
     <w:p>
       <w:r>
         <w:t xml:space="preserve">The file name contains the targeted CPU and board, </w:t>
@@ -7128,7 +5912,6 @@
         </w:rPr>
         <w:t>./</w:t>
       </w:r>
-      <w:proofErr w:type="spellStart"/>
       <w:r>
         <w:rPr>
           <w:rStyle w:val="CodeChar"/>
@@ -7141,21 +5924,13 @@
           <w:rStyle w:val="CodeChar"/>
           <w:sz w:val="22"/>
         </w:rPr>
-        <w:t>install_path</w:t>
-      </w:r>
-      <w:proofErr w:type="spellEnd"/>
+        <w:t>install_path/output/mx6</w:t>
+      </w:r>
       <w:r>
         <w:rPr>
           <w:rStyle w:val="CodeChar"/>
           <w:sz w:val="22"/>
         </w:rPr>
-        <w:t>/output/mx6</w:t>
-      </w:r>
-      <w:r>
-        <w:rPr>
-          <w:rStyle w:val="CodeChar"/>
-          <w:sz w:val="22"/>
-        </w:rPr>
         <w:t>dq</w:t>
       </w:r>
       <w:r>
@@ -7172,29 +5947,8 @@
       <w:r>
         <w:t>./tools/</w:t>
       </w:r>
-      <w:proofErr w:type="spellStart"/>
-      <w:r>
-        <w:t>build_sdk</w:t>
-      </w:r>
-      <w:proofErr w:type="spellEnd"/>
-      <w:r>
-        <w:t xml:space="preserve"> -t mx6dq -b </w:t>
-      </w:r>
-      <w:proofErr w:type="spellStart"/>
-      <w:r>
-        <w:t>sabre_ai</w:t>
-      </w:r>
-      <w:proofErr w:type="spellEnd"/>
-      <w:r>
-        <w:t xml:space="preserve"> -v a -test </w:t>
-      </w:r>
-      <w:proofErr w:type="spellStart"/>
-      <w:r>
-        <w:t>sdma</w:t>
-      </w:r>
-      <w:proofErr w:type="spellEnd"/>
-      <w:r>
-        <w:t xml:space="preserve"> -clean</w:t>
+      <w:r>
+        <w:t>build_sdk -t mx6dq -b sabre_ai -v a -test sdma -clean</w:t>
       </w:r>
     </w:p>
     <w:p>
@@ -7267,33 +6021,20 @@
         <w:t xml:space="preserve">UART4 </w:t>
       </w:r>
       <w:r>
-        <w:t xml:space="preserve">connected to a host running a terminal such </w:t>
-      </w:r>
-      <w:proofErr w:type="spellStart"/>
-      <w:r>
-        <w:t>Tera</w:t>
+        <w:t>connected to a host running a terminal such Tera</w:t>
       </w:r>
       <w:r>
         <w:t>T</w:t>
       </w:r>
       <w:r>
-        <w:t>erm</w:t>
-      </w:r>
-      <w:proofErr w:type="spellEnd"/>
+        <w:t>erm, mini</w:t>
+      </w:r>
+      <w:r>
+        <w:t>com</w:t>
+      </w:r>
       <w:r>
         <w:t xml:space="preserve">, </w:t>
       </w:r>
-      <w:proofErr w:type="spellStart"/>
-      <w:r>
-        <w:t>mini</w:t>
-      </w:r>
-      <w:r>
-        <w:t>com</w:t>
-      </w:r>
-      <w:proofErr w:type="spellEnd"/>
-      <w:r>
-        <w:t xml:space="preserve">, </w:t>
-      </w:r>
       <w:r>
         <w:t>H</w:t>
       </w:r>
@@ -7304,13 +6045,8 @@
         <w:t>T</w:t>
       </w:r>
       <w:r>
-        <w:t>erminal</w:t>
-      </w:r>
-      <w:proofErr w:type="gramStart"/>
-      <w:r>
-        <w:t>,…</w:t>
-      </w:r>
-      <w:proofErr w:type="gramEnd"/>
+        <w:t>erminal,…</w:t>
+      </w:r>
     </w:p>
     <w:p>
       <w:r>
@@ -7320,15 +6056,7 @@
         <w:t>for the terminal is common</w:t>
       </w:r>
       <w:r>
-        <w:t xml:space="preserve">: 115200bps, 8-bit, no parity, </w:t>
-      </w:r>
-      <w:proofErr w:type="gramStart"/>
-      <w:r>
-        <w:t>1</w:t>
-      </w:r>
-      <w:proofErr w:type="gramEnd"/>
-      <w:r>
-        <w:t xml:space="preserve"> stop bit.</w:t>
+        <w:t>: 115200bps, 8-bit, no parity, 1 stop bit.</w:t>
       </w:r>
     </w:p>
     <w:p/>
@@ -7401,15 +6129,7 @@
         <w:t xml:space="preserve"> file </w:t>
       </w:r>
       <w:r>
-        <w:t xml:space="preserve">used by the ARM </w:t>
-      </w:r>
-      <w:proofErr w:type="spellStart"/>
-      <w:r>
-        <w:t>Realview</w:t>
-      </w:r>
-      <w:proofErr w:type="spellEnd"/>
-      <w:r>
-        <w:t xml:space="preserve"> Debugger</w:t>
+        <w:t>used by the ARM Realview Debugger</w:t>
       </w:r>
       <w:r>
         <w:t xml:space="preserve"> to initialize </w:t>
@@ -7421,7 +6141,13 @@
         <w:t xml:space="preserve">board (e.g. </w:t>
       </w:r>
       <w:r>
-        <w:t>mx61_ard_init.inc</w:t>
+        <w:t>mx6</w:t>
+      </w:r>
+      <w:r>
+        <w:t>dq</w:t>
+      </w:r>
+      <w:r>
+        <w:t>_init.inc</w:t>
       </w:r>
       <w:r>
         <w:t>).</w:t>
@@ -7472,15 +6198,7 @@
     </w:p>
     <w:p>
       <w:r>
-        <w:t xml:space="preserve">&lt;LIST name="DWLD_IN_SDP" </w:t>
-      </w:r>
-      <w:proofErr w:type="spellStart"/>
-      <w:r>
-        <w:t>desc</w:t>
-      </w:r>
-      <w:proofErr w:type="spellEnd"/>
-      <w:r>
-        <w:t>="Download and execute a binary!"&gt;</w:t>
+        <w:t>&lt;LIST name="DWLD_IN_SDP" desc="Download and execute a binary!"&gt;</w:t>
       </w:r>
     </w:p>
     <w:p>
@@ -7490,28 +6208,12 @@
     </w:p>
     <w:p>
       <w:r>
-        <w:t xml:space="preserve">    &lt;CMD type="boot" body="Recovery" file ="mx6dqsabre_lite-vpu-sdk.bin" &gt; Loading </w:t>
-      </w:r>
-      <w:proofErr w:type="spellStart"/>
-      <w:r>
-        <w:t>platlib</w:t>
-      </w:r>
-      <w:proofErr w:type="spellEnd"/>
-      <w:r>
-        <w:t xml:space="preserve"> image &lt;/CMD&gt;</w:t>
-      </w:r>
-    </w:p>
-    <w:p>
-      <w:r>
-        <w:t xml:space="preserve">    &lt;CMD type="jump" &gt; Jumping to </w:t>
-      </w:r>
-      <w:proofErr w:type="spellStart"/>
-      <w:r>
-        <w:t>platlib</w:t>
-      </w:r>
-      <w:proofErr w:type="spellEnd"/>
-      <w:r>
-        <w:t xml:space="preserve"> image. &lt;/CMD&gt;</w:t>
+        <w:t xml:space="preserve">    &lt;CMD type="boot" body="Recovery" file ="mx6dqsabre_lite-vpu-sdk.bin" &gt; Loading platlib image &lt;/CMD&gt;</w:t>
+      </w:r>
+    </w:p>
+    <w:p>
+      <w:r>
+        <w:t xml:space="preserve">    &lt;CMD type="jump" &gt; Jumping to platlib image. &lt;/CMD&gt;</w:t>
       </w:r>
     </w:p>
     <w:p>
@@ -7587,22 +6289,15 @@
       <w:pPr>
         <w:pStyle w:val="Code"/>
       </w:pPr>
-      <w:proofErr w:type="gramStart"/>
       <w:r>
         <w:t>cfimager</w:t>
       </w:r>
       <w:r>
-        <w:t>-imx.exe</w:t>
-      </w:r>
-      <w:proofErr w:type="gramEnd"/>
-      <w:r>
-        <w:t xml:space="preserve"> –o 0x0 –f ./output/mx6dq/</w:t>
-      </w:r>
-      <w:proofErr w:type="spellStart"/>
-      <w:r>
-        <w:t>evb</w:t>
-      </w:r>
-      <w:proofErr w:type="spellEnd"/>
+        <w:t>-imx.exe –o 0x0 –f ./output/mx6dq/evb</w:t>
+      </w:r>
+      <w:r>
+        <w:t>_rev_a</w:t>
+      </w:r>
       <w:r>
         <w:t>/bin/mx6dq</w:t>
       </w:r>
@@ -7656,22 +6351,18 @@
       <w:pPr>
         <w:pStyle w:val="Code"/>
       </w:pPr>
-      <w:proofErr w:type="gramStart"/>
-      <w:r>
-        <w:t>cfimager-imx.exe</w:t>
-      </w:r>
-      <w:proofErr w:type="gramEnd"/>
-      <w:r>
-        <w:t xml:space="preserve"> –o 0</w:t>
-      </w:r>
-      <w:r>
-        <w:t>x0 –f ./output/mx6dq/</w:t>
-      </w:r>
-      <w:proofErr w:type="spellStart"/>
-      <w:r>
-        <w:t>evb</w:t>
-      </w:r>
-      <w:proofErr w:type="spellEnd"/>
+      <w:r>
+        <w:t>cfimager-imx.exe –o 0</w:t>
+      </w:r>
+      <w:r>
+        <w:t>x0 –f ./output/mx6dq/evb</w:t>
+      </w:r>
+      <w:r>
+        <w:t xml:space="preserve"> </w:t>
+      </w:r>
+      <w:r>
+        <w:t>rev_a</w:t>
+      </w:r>
       <w:r>
         <w:t>/bin/</w:t>
       </w:r>
@@ -7745,22 +6436,18 @@
       <w:pPr>
         <w:pStyle w:val="Code"/>
       </w:pPr>
-      <w:proofErr w:type="gramStart"/>
       <w:r>
         <w:t>cfimager</w:t>
       </w:r>
       <w:r>
-        <w:t>-imx.exe</w:t>
-      </w:r>
-      <w:proofErr w:type="gramEnd"/>
-      <w:r>
-        <w:t xml:space="preserve"> –o 0x0 –f ./output/mx6dq/</w:t>
-      </w:r>
-      <w:proofErr w:type="spellStart"/>
-      <w:r>
-        <w:t>evb</w:t>
-      </w:r>
-      <w:proofErr w:type="spellEnd"/>
+        <w:t>-imx.exe –o 0x0 –f ./output/mx6dq/evb</w:t>
+      </w:r>
+      <w:r>
+        <w:t xml:space="preserve"> </w:t>
+      </w:r>
+      <w:r>
+        <w:t>rev_a</w:t>
+      </w:r>
       <w:r>
         <w:t>/bin/</w:t>
       </w:r>
@@ -7790,7 +6477,6 @@
           <w:b/>
           <w:u w:val="single"/>
         </w:rPr>
-        <w:lastRenderedPageBreak/>
         <w:t xml:space="preserve">Using a </w:t>
       </w:r>
       <w:r>
@@ -7821,7 +6507,6 @@
           <w:lang w:eastAsia="zh-CN"/>
         </w:rPr>
       </w:pPr>
-      <w:proofErr w:type="gramStart"/>
       <w:r>
         <w:rPr>
           <w:lang w:eastAsia="zh-CN"/>
@@ -7840,7 +6525,6 @@
         </w:rPr>
         <w:t xml:space="preserve"> “</w:t>
       </w:r>
-      <w:proofErr w:type="spellStart"/>
       <w:r>
         <w:rPr>
           <w:rStyle w:val="CodeChar"/>
@@ -7848,7 +6532,6 @@
         </w:rPr>
         <w:t>dd</w:t>
       </w:r>
-      <w:proofErr w:type="spellEnd"/>
       <w:r>
         <w:rPr>
           <w:lang w:eastAsia="zh-CN"/>
@@ -7867,33 +6550,26 @@
         </w:rPr>
         <w:t>inux.</w:t>
       </w:r>
-      <w:proofErr w:type="gramEnd"/>
     </w:p>
     <w:p>
       <w:pPr>
         <w:pStyle w:val="Code"/>
       </w:pPr>
-      <w:proofErr w:type="spellStart"/>
-      <w:proofErr w:type="gramStart"/>
-      <w:r>
-        <w:t>dd</w:t>
-      </w:r>
-      <w:proofErr w:type="spellEnd"/>
-      <w:proofErr w:type="gramEnd"/>
-      <w:r>
-        <w:t xml:space="preserve"> if=output/mx6</w:t>
+      <w:r>
+        <w:t>dd if=output/mx6</w:t>
       </w:r>
       <w:r>
         <w:t>dq</w:t>
       </w:r>
       <w:r>
-        <w:t>/</w:t>
-      </w:r>
-      <w:proofErr w:type="spellStart"/>
-      <w:r>
-        <w:t>evb</w:t>
-      </w:r>
-      <w:proofErr w:type="spellEnd"/>
+        <w:t>/evb</w:t>
+      </w:r>
+      <w:r>
+        <w:t xml:space="preserve"> </w:t>
+      </w:r>
+      <w:r>
+        <w:t>rev_a</w:t>
+      </w:r>
       <w:r>
         <w:t>/bin/</w:t>
       </w:r>
@@ -7901,23 +6577,10 @@
         <w:t>mx6dq_evb_rev_a</w:t>
       </w:r>
       <w:r>
-        <w:t>-ALL-sdk.bin of=/dev/</w:t>
-      </w:r>
-      <w:proofErr w:type="spellStart"/>
-      <w:r>
-        <w:t>sdx</w:t>
-      </w:r>
-      <w:proofErr w:type="spellEnd"/>
-      <w:r>
-        <w:t xml:space="preserve"> seek=2 skip=2 </w:t>
-      </w:r>
-      <w:proofErr w:type="spellStart"/>
-      <w:r>
-        <w:t>bs</w:t>
-      </w:r>
-      <w:proofErr w:type="spellEnd"/>
-      <w:r>
-        <w:t xml:space="preserve">=512 </w:t>
+        <w:t xml:space="preserve">-ALL-sdk.bin of=/dev/sdx seek=2 skip=2 </w:t>
+      </w:r>
+      <w:r>
+        <w:t xml:space="preserve">bs=512 </w:t>
       </w:r>
       <w:r>
         <w:t>&amp;&amp; sync</w:t>
@@ -7934,17 +6597,8 @@
           <w:rStyle w:val="CodeChar"/>
           <w:sz w:val="22"/>
         </w:rPr>
-        <w:t>/dev/</w:t>
-      </w:r>
-      <w:proofErr w:type="spellStart"/>
-      <w:r>
-        <w:rPr>
-          <w:rStyle w:val="CodeChar"/>
-          <w:sz w:val="22"/>
-        </w:rPr>
-        <w:t>sdx</w:t>
-      </w:r>
-      <w:proofErr w:type="spellEnd"/>
+        <w:t>/dev/sdx</w:t>
+      </w:r>
       <w:r>
         <w:rPr>
           <w:lang w:eastAsia="zh-CN"/>
@@ -8163,389 +6817,195 @@
           <w:rStyle w:val="CodeChar"/>
           <w:sz w:val="22"/>
         </w:rPr>
-        <w:t>./</w:t>
-      </w:r>
-      <w:proofErr w:type="spellStart"/>
+        <w:t>./sdk/new_driver/drv</w:t>
+      </w:r>
+      <w:r>
+        <w:t xml:space="preserve"> and its test into </w:t>
+      </w:r>
       <w:r>
         <w:rPr>
           <w:rStyle w:val="CodeChar"/>
           <w:sz w:val="22"/>
         </w:rPr>
-        <w:t>sdk</w:t>
-      </w:r>
-      <w:proofErr w:type="spellEnd"/>
+        <w:t>./sdk/new_driver/test</w:t>
+      </w:r>
+      <w:r>
+        <w:t>.</w:t>
+      </w:r>
+    </w:p>
+    <w:p/>
+    <w:p>
+      <w:r>
+        <w:t>In the board config file such mx61_</w:t>
+      </w:r>
+      <w:r>
+        <w:t>evb</w:t>
+      </w:r>
+      <w:r>
+        <w:t>.conf, the following lines must be added:</w:t>
+      </w:r>
+    </w:p>
+    <w:p>
+      <w:pPr>
+        <w:pStyle w:val="Code"/>
+      </w:pPr>
+      <w:r>
+        <w:t>./</w:t>
+      </w:r>
+      <w:r>
+        <w:t>src/sdk/</w:t>
+      </w:r>
+      <w:r>
+        <w:t>new_driver</w:t>
+      </w:r>
+      <w:r>
+        <w:t>/drv</w:t>
+      </w:r>
+    </w:p>
+    <w:p>
+      <w:pPr>
+        <w:pStyle w:val="Code"/>
+      </w:pPr>
+      <w:r>
+        <w:t>./</w:t>
+      </w:r>
+      <w:r>
+        <w:t>src/sdk/</w:t>
+      </w:r>
+      <w:r>
+        <w:t>new_driver/</w:t>
+      </w:r>
+      <w:r>
+        <w:t>test</w:t>
+      </w:r>
+    </w:p>
+    <w:p>
+      <w:pPr>
+        <w:pStyle w:val="Code"/>
+      </w:pPr>
+    </w:p>
+    <w:p>
+      <w:r>
+        <w:t>Everything contain</w:t>
+      </w:r>
+      <w:r>
+        <w:t>ed</w:t>
+      </w:r>
+      <w:r>
+        <w:t xml:space="preserve"> in these repositor</w:t>
+      </w:r>
+      <w:r>
+        <w:t>ies</w:t>
+      </w:r>
+      <w:r>
+        <w:t xml:space="preserve"> will be compiled.</w:t>
+      </w:r>
+    </w:p>
+    <w:p/>
+    <w:p>
+      <w:r>
+        <w:t xml:space="preserve">The main test file should contain a test function named: </w:t>
+      </w:r>
       <w:r>
         <w:rPr>
           <w:rStyle w:val="CodeChar"/>
           <w:sz w:val="22"/>
         </w:rPr>
-        <w:t>/</w:t>
-      </w:r>
-      <w:proofErr w:type="spellStart"/>
+        <w:t>int32_t</w:t>
+      </w:r>
+      <w:r>
+        <w:rPr>
+          <w:rStyle w:val="CodeChar"/>
+        </w:rPr>
+        <w:t xml:space="preserve"> </w:t>
+      </w:r>
       <w:r>
         <w:rPr>
           <w:rStyle w:val="CodeChar"/>
           <w:sz w:val="22"/>
         </w:rPr>
-        <w:t>new_driver</w:t>
-      </w:r>
-      <w:proofErr w:type="spellEnd"/>
+        <w:t>new_driver_test(void)</w:t>
+      </w:r>
+      <w:r>
+        <w:t xml:space="preserve">. </w:t>
+      </w:r>
+      <w:r>
+        <w:t xml:space="preserve">Hence, when </w:t>
+      </w:r>
+      <w:r>
+        <w:t>building, the parameter “</w:t>
+      </w:r>
       <w:r>
         <w:rPr>
           <w:rStyle w:val="CodeChar"/>
           <w:sz w:val="22"/>
         </w:rPr>
-        <w:t>/</w:t>
-      </w:r>
-      <w:proofErr w:type="spellStart"/>
+        <w:t>– new_driver</w:t>
+      </w:r>
+      <w:r>
+        <w:t>”</w:t>
+      </w:r>
+      <w:r>
+        <w:t xml:space="preserve"> can simply be </w:t>
+      </w:r>
+      <w:r>
+        <w:t>used.</w:t>
+      </w:r>
+    </w:p>
+    <w:p/>
+    <w:p>
+      <w:r>
+        <w:t xml:space="preserve">When using the build ALL option, this test can also be added into the function </w:t>
+      </w:r>
+      <w:r>
+        <w:rPr>
+          <w:rStyle w:val="CodeChar"/>
+        </w:rPr>
+        <w:t xml:space="preserve">void </w:t>
+      </w:r>
       <w:r>
         <w:rPr>
           <w:rStyle w:val="CodeChar"/>
           <w:sz w:val="22"/>
         </w:rPr>
-        <w:t>drv</w:t>
-      </w:r>
-      <w:proofErr w:type="spellEnd"/>
-      <w:r>
-        <w:t xml:space="preserve"> and its test into </w:t>
+        <w:t>ALL_test(void)</w:t>
+      </w:r>
+      <w:r>
+        <w:t xml:space="preserve"> available in </w:t>
       </w:r>
       <w:r>
         <w:rPr>
           <w:rStyle w:val="CodeChar"/>
           <w:sz w:val="22"/>
         </w:rPr>
-        <w:t>./</w:t>
-      </w:r>
-      <w:proofErr w:type="spellStart"/>
+        <w:t>./src/mx6</w:t>
+      </w:r>
       <w:r>
         <w:rPr>
           <w:rStyle w:val="CodeChar"/>
           <w:sz w:val="22"/>
         </w:rPr>
-        <w:t>sdk</w:t>
-      </w:r>
-      <w:proofErr w:type="spellEnd"/>
+        <w:t>dq</w:t>
+      </w:r>
       <w:r>
         <w:rPr>
           <w:rStyle w:val="CodeChar"/>
           <w:sz w:val="22"/>
         </w:rPr>
-        <w:t>/</w:t>
-      </w:r>
-      <w:proofErr w:type="spellStart"/>
+        <w:t>/mx6</w:t>
+      </w:r>
       <w:r>
         <w:rPr>
           <w:rStyle w:val="CodeChar"/>
           <w:sz w:val="22"/>
         </w:rPr>
-        <w:t>new_driver</w:t>
-      </w:r>
-      <w:proofErr w:type="spellEnd"/>
+        <w:t>dq</w:t>
+      </w:r>
       <w:r>
         <w:rPr>
           <w:rStyle w:val="CodeChar"/>
           <w:sz w:val="22"/>
         </w:rPr>
-        <w:t>/test</w:t>
-      </w:r>
-      <w:r>
-        <w:t>.</w:t>
-      </w:r>
-    </w:p>
-    <w:p/>
-    <w:p>
-      <w:r>
-        <w:t xml:space="preserve">In the board </w:t>
-      </w:r>
-      <w:proofErr w:type="spellStart"/>
-      <w:r>
-        <w:t>config</w:t>
-      </w:r>
-      <w:proofErr w:type="spellEnd"/>
-      <w:r>
-        <w:t xml:space="preserve"> file such mx61_</w:t>
-      </w:r>
-      <w:r>
-        <w:t>evb</w:t>
-      </w:r>
-      <w:r>
-        <w:t>.conf, the following lines must be added:</w:t>
-      </w:r>
-    </w:p>
-    <w:p>
-      <w:pPr>
-        <w:pStyle w:val="Code"/>
-      </w:pPr>
-      <w:r>
-        <w:t>./</w:t>
-      </w:r>
-      <w:proofErr w:type="spellStart"/>
-      <w:r>
-        <w:t>src</w:t>
-      </w:r>
-      <w:proofErr w:type="spellEnd"/>
-      <w:r>
-        <w:t>/</w:t>
-      </w:r>
-      <w:proofErr w:type="spellStart"/>
-      <w:r>
-        <w:t>sdk</w:t>
-      </w:r>
-      <w:proofErr w:type="spellEnd"/>
-      <w:r>
-        <w:t>/</w:t>
-      </w:r>
-      <w:proofErr w:type="spellStart"/>
-      <w:r>
-        <w:t>new_driver</w:t>
-      </w:r>
-      <w:proofErr w:type="spellEnd"/>
-      <w:r>
-        <w:t>/</w:t>
-      </w:r>
-      <w:proofErr w:type="spellStart"/>
-      <w:r>
-        <w:t>drv</w:t>
-      </w:r>
-      <w:proofErr w:type="spellEnd"/>
-    </w:p>
-    <w:p>
-      <w:pPr>
-        <w:pStyle w:val="Code"/>
-      </w:pPr>
-      <w:r>
-        <w:t>./</w:t>
-      </w:r>
-      <w:proofErr w:type="spellStart"/>
-      <w:r>
-        <w:t>src</w:t>
-      </w:r>
-      <w:proofErr w:type="spellEnd"/>
-      <w:r>
-        <w:t>/</w:t>
-      </w:r>
-      <w:proofErr w:type="spellStart"/>
-      <w:r>
-        <w:t>sdk</w:t>
-      </w:r>
-      <w:proofErr w:type="spellEnd"/>
-      <w:r>
-        <w:t>/</w:t>
-      </w:r>
-      <w:proofErr w:type="spellStart"/>
-      <w:r>
-        <w:t>new_driver</w:t>
-      </w:r>
-      <w:proofErr w:type="spellEnd"/>
-      <w:r>
-        <w:t>/</w:t>
-      </w:r>
-      <w:r>
-        <w:t>test</w:t>
-      </w:r>
-    </w:p>
-    <w:p>
-      <w:pPr>
-        <w:pStyle w:val="Code"/>
-      </w:pPr>
-    </w:p>
-    <w:p>
-      <w:r>
-        <w:t>Everything contain</w:t>
-      </w:r>
-      <w:r>
-        <w:t>ed</w:t>
-      </w:r>
-      <w:r>
-        <w:t xml:space="preserve"> in these repositor</w:t>
-      </w:r>
-      <w:r>
-        <w:t>ies</w:t>
-      </w:r>
-      <w:r>
-        <w:t xml:space="preserve"> will be compiled.</w:t>
-      </w:r>
-    </w:p>
-    <w:p/>
-    <w:p>
-      <w:r>
-        <w:t xml:space="preserve">The main test file should contain a test function named: </w:t>
-      </w:r>
-      <w:r>
-        <w:rPr>
-          <w:rStyle w:val="CodeChar"/>
-          <w:sz w:val="22"/>
-        </w:rPr>
-        <w:t>int32_t</w:t>
-      </w:r>
-      <w:r>
-        <w:rPr>
-          <w:rStyle w:val="CodeChar"/>
-        </w:rPr>
-        <w:t xml:space="preserve"> </w:t>
-      </w:r>
-      <w:proofErr w:type="spellStart"/>
-      <w:r>
-        <w:rPr>
-          <w:rStyle w:val="CodeChar"/>
-          <w:sz w:val="22"/>
-        </w:rPr>
-        <w:t>new_driver_</w:t>
-      </w:r>
-      <w:proofErr w:type="gramStart"/>
-      <w:r>
-        <w:rPr>
-          <w:rStyle w:val="CodeChar"/>
-          <w:sz w:val="22"/>
-        </w:rPr>
-        <w:t>test</w:t>
-      </w:r>
-      <w:proofErr w:type="spellEnd"/>
-      <w:r>
-        <w:rPr>
-          <w:rStyle w:val="CodeChar"/>
-          <w:sz w:val="22"/>
-        </w:rPr>
-        <w:t>(</w:t>
-      </w:r>
-      <w:proofErr w:type="gramEnd"/>
-      <w:r>
-        <w:rPr>
-          <w:rStyle w:val="CodeChar"/>
-          <w:sz w:val="22"/>
-        </w:rPr>
-        <w:t>void)</w:t>
-      </w:r>
-      <w:r>
-        <w:t xml:space="preserve">. </w:t>
-      </w:r>
-      <w:r>
-        <w:t xml:space="preserve">Hence, when </w:t>
-      </w:r>
-      <w:r>
-        <w:t>building, the parameter “</w:t>
-      </w:r>
-      <w:r>
-        <w:rPr>
-          <w:rStyle w:val="CodeChar"/>
-          <w:sz w:val="22"/>
-        </w:rPr>
-        <w:t xml:space="preserve">– </w:t>
-      </w:r>
-      <w:proofErr w:type="spellStart"/>
-      <w:r>
-        <w:rPr>
-          <w:rStyle w:val="CodeChar"/>
-          <w:sz w:val="22"/>
-        </w:rPr>
-        <w:t>new_driver</w:t>
-      </w:r>
-      <w:proofErr w:type="spellEnd"/>
-      <w:r>
-        <w:t>”</w:t>
-      </w:r>
-      <w:r>
-        <w:t xml:space="preserve"> can simply be </w:t>
-      </w:r>
-      <w:r>
-        <w:t>used.</w:t>
-      </w:r>
-    </w:p>
-    <w:p/>
-    <w:p>
-      <w:r>
-        <w:t xml:space="preserve">When using the build ALL option, this test can also be added into the function </w:t>
-      </w:r>
-      <w:r>
-        <w:rPr>
-          <w:rStyle w:val="CodeChar"/>
-        </w:rPr>
-        <w:t xml:space="preserve">void </w:t>
-      </w:r>
-      <w:proofErr w:type="spellStart"/>
-      <w:r>
-        <w:rPr>
-          <w:rStyle w:val="CodeChar"/>
-          <w:sz w:val="22"/>
-        </w:rPr>
-        <w:t>ALL_</w:t>
-      </w:r>
-      <w:proofErr w:type="gramStart"/>
-      <w:r>
-        <w:rPr>
-          <w:rStyle w:val="CodeChar"/>
-          <w:sz w:val="22"/>
-        </w:rPr>
-        <w:t>test</w:t>
-      </w:r>
-      <w:proofErr w:type="spellEnd"/>
-      <w:r>
-        <w:rPr>
-          <w:rStyle w:val="CodeChar"/>
-          <w:sz w:val="22"/>
-        </w:rPr>
-        <w:t>(</w:t>
-      </w:r>
-      <w:proofErr w:type="gramEnd"/>
-      <w:r>
-        <w:rPr>
-          <w:rStyle w:val="CodeChar"/>
-          <w:sz w:val="22"/>
-        </w:rPr>
-        <w:t>void)</w:t>
-      </w:r>
-      <w:r>
-        <w:t xml:space="preserve"> available in </w:t>
-      </w:r>
-      <w:r>
-        <w:rPr>
-          <w:rStyle w:val="CodeChar"/>
-          <w:sz w:val="22"/>
-        </w:rPr>
-        <w:t>./</w:t>
-      </w:r>
-      <w:proofErr w:type="spellStart"/>
-      <w:r>
-        <w:rPr>
-          <w:rStyle w:val="CodeChar"/>
-          <w:sz w:val="22"/>
-        </w:rPr>
-        <w:t>src</w:t>
-      </w:r>
-      <w:proofErr w:type="spellEnd"/>
-      <w:r>
-        <w:rPr>
-          <w:rStyle w:val="CodeChar"/>
-          <w:sz w:val="22"/>
-        </w:rPr>
-        <w:t>/mx6</w:t>
-      </w:r>
-      <w:r>
-        <w:rPr>
-          <w:rStyle w:val="CodeChar"/>
-          <w:sz w:val="22"/>
-        </w:rPr>
-        <w:t>dq</w:t>
-      </w:r>
-      <w:r>
-        <w:rPr>
-          <w:rStyle w:val="CodeChar"/>
-          <w:sz w:val="22"/>
-        </w:rPr>
-        <w:t>/mx6</w:t>
-      </w:r>
-      <w:r>
-        <w:rPr>
-          <w:rStyle w:val="CodeChar"/>
-          <w:sz w:val="22"/>
-        </w:rPr>
-        <w:t>dq</w:t>
-      </w:r>
-      <w:r>
-        <w:rPr>
-          <w:rStyle w:val="CodeChar"/>
-          <w:sz w:val="22"/>
-        </w:rPr>
         <w:t>.c</w:t>
       </w:r>
       <w:r>
@@ -8630,23 +7090,7 @@
         <w:t>6x EVB</w:t>
       </w:r>
       <w:r>
-        <w:t xml:space="preserve"> / </w:t>
-      </w:r>
-      <w:proofErr w:type="spellStart"/>
-      <w:r>
-        <w:t>Sabre</w:t>
-      </w:r>
-      <w:proofErr w:type="spellEnd"/>
-      <w:r>
-        <w:t xml:space="preserve"> </w:t>
-      </w:r>
-      <w:proofErr w:type="spellStart"/>
-      <w:r>
-        <w:t>Lite</w:t>
-      </w:r>
-      <w:proofErr w:type="spellEnd"/>
-      <w:r>
-        <w:t xml:space="preserve"> / Smart Device</w:t>
+        <w:t xml:space="preserve"> / Sabre Lite / Smart Device</w:t>
       </w:r>
       <w:r>
         <w:t xml:space="preserve"> board</w:t>
@@ -8684,7 +7128,6 @@
           <w:color w:val="00B050"/>
         </w:rPr>
       </w:pPr>
-      <w:proofErr w:type="gramStart"/>
       <w:r>
         <w:rPr>
           <w:b/>
@@ -8693,7 +7136,6 @@
         </w:rPr>
         <w:t>Text for important hints.</w:t>
       </w:r>
-      <w:proofErr w:type="gramEnd"/>
     </w:p>
     <w:p>
       <w:pPr>
@@ -8730,74 +7172,38 @@
         <w:rPr>
           <w:b/>
         </w:rPr>
-        <w:t>./tools/build-</w:t>
-      </w:r>
-      <w:proofErr w:type="spellStart"/>
+        <w:t>./tools/build-sdk –t mx6</w:t>
+      </w:r>
       <w:r>
         <w:rPr>
           <w:b/>
         </w:rPr>
-        <w:t>sdk</w:t>
-      </w:r>
-      <w:proofErr w:type="spellEnd"/>
+        <w:t>dq</w:t>
+      </w:r>
       <w:r>
         <w:rPr>
           <w:b/>
         </w:rPr>
-        <w:t xml:space="preserve"> –t mx6</w:t>
+        <w:t xml:space="preserve"> –b evb –</w:t>
       </w:r>
       <w:r>
         <w:rPr>
           <w:b/>
         </w:rPr>
-        <w:t>dq</w:t>
+        <w:t>r</w:t>
       </w:r>
       <w:r>
         <w:rPr>
           <w:b/>
         </w:rPr>
-        <w:t xml:space="preserve"> –b </w:t>
-      </w:r>
-      <w:proofErr w:type="spellStart"/>
+        <w:t xml:space="preserve"> v</w:t>
+      </w:r>
       <w:r>
         <w:rPr>
           <w:b/>
         </w:rPr>
-        <w:t>evb</w:t>
-      </w:r>
-      <w:proofErr w:type="spellEnd"/>
-      <w:r>
-        <w:rPr>
-          <w:b/>
-        </w:rPr>
-        <w:t xml:space="preserve"> –</w:t>
-      </w:r>
-      <w:r>
-        <w:rPr>
-          <w:b/>
-        </w:rPr>
-        <w:t>r</w:t>
-      </w:r>
-      <w:r>
-        <w:rPr>
-          <w:b/>
-        </w:rPr>
-        <w:t xml:space="preserve"> </w:t>
-      </w:r>
-      <w:proofErr w:type="spellStart"/>
-      <w:r>
-        <w:rPr>
-          <w:b/>
-        </w:rPr>
-        <w:t>v</w:t>
-      </w:r>
-      <w:r>
-        <w:rPr>
-          <w:b/>
-        </w:rPr>
         <w:t>pu</w:t>
       </w:r>
-      <w:proofErr w:type="spellEnd"/>
       <w:r>
         <w:rPr>
           <w:b/>
@@ -8835,45 +7241,13 @@
         <w:ind w:left="1134" w:hanging="447"/>
       </w:pPr>
       <w:r>
-        <w:t xml:space="preserve">Create the image over SD card. Under </w:t>
-      </w:r>
-      <w:proofErr w:type="spellStart"/>
-      <w:r>
-        <w:t>linux</w:t>
-      </w:r>
-      <w:proofErr w:type="spellEnd"/>
-      <w:r>
-        <w:t xml:space="preserve">, using </w:t>
-      </w:r>
-      <w:proofErr w:type="spellStart"/>
-      <w:r>
-        <w:t>fd</w:t>
+        <w:t>Create the image over SD card. Under linux, using fd</w:t>
       </w:r>
       <w:r>
         <w:t>i</w:t>
       </w:r>
       <w:r>
-        <w:t>sk</w:t>
-      </w:r>
-      <w:proofErr w:type="spellEnd"/>
-      <w:r>
-        <w:t>/</w:t>
-      </w:r>
-      <w:proofErr w:type="spellStart"/>
-      <w:r>
-        <w:t>mkfs.vfat</w:t>
-      </w:r>
-      <w:proofErr w:type="spellEnd"/>
-      <w:r>
-        <w:t>/</w:t>
-      </w:r>
-      <w:proofErr w:type="spellStart"/>
-      <w:r>
-        <w:t>dd</w:t>
-      </w:r>
-      <w:proofErr w:type="spellEnd"/>
-      <w:r>
-        <w:t xml:space="preserve"> to create a bootable image together with the FAT32 file system on the same SD card.</w:t>
+        <w:t>sk/mkfs.vfat/dd to create a bootable image together with the FAT32 file system on the same SD card.</w:t>
       </w:r>
     </w:p>
     <w:p>
@@ -8887,41 +7261,7 @@
         <w:ind w:left="1418" w:hanging="284"/>
       </w:pPr>
       <w:r>
-        <w:t xml:space="preserve"> </w:t>
-      </w:r>
-      <w:proofErr w:type="spellStart"/>
-      <w:proofErr w:type="gramStart"/>
-      <w:r>
-        <w:t>sudo</w:t>
-      </w:r>
-      <w:proofErr w:type="spellEnd"/>
-      <w:proofErr w:type="gramEnd"/>
-      <w:r>
-        <w:t xml:space="preserve"> </w:t>
-      </w:r>
-      <w:proofErr w:type="spellStart"/>
-      <w:r>
-        <w:t>fidsk</w:t>
-      </w:r>
-      <w:proofErr w:type="spellEnd"/>
-      <w:r>
-        <w:t xml:space="preserve"> /dev/</w:t>
-      </w:r>
-      <w:proofErr w:type="spellStart"/>
-      <w:r>
-        <w:t>sdx</w:t>
-      </w:r>
-      <w:proofErr w:type="spellEnd"/>
-      <w:r>
-        <w:t xml:space="preserve"> , </w:t>
-      </w:r>
-      <w:proofErr w:type="spellStart"/>
-      <w:r>
-        <w:t>sdx</w:t>
-      </w:r>
-      <w:proofErr w:type="spellEnd"/>
-      <w:r>
-        <w:t xml:space="preserve"> is the device name of your SD card.</w:t>
+        <w:t xml:space="preserve"> sudo fidsk /dev/sdx , sdx is the device name of your SD card.</w:t>
       </w:r>
     </w:p>
     <w:p>
@@ -8931,44 +7271,12 @@
           <w:b/>
         </w:rPr>
       </w:pPr>
-      <w:proofErr w:type="spellStart"/>
-      <w:proofErr w:type="gramStart"/>
       <w:r>
         <w:rPr>
           <w:b/>
         </w:rPr>
-        <w:t>sudo</w:t>
-      </w:r>
-      <w:proofErr w:type="spellEnd"/>
-      <w:proofErr w:type="gramEnd"/>
-      <w:r>
-        <w:rPr>
-          <w:b/>
-        </w:rPr>
-        <w:t xml:space="preserve"> </w:t>
-      </w:r>
-      <w:proofErr w:type="spellStart"/>
-      <w:r>
-        <w:rPr>
-          <w:b/>
-        </w:rPr>
-        <w:t>fdisk</w:t>
-      </w:r>
-      <w:proofErr w:type="spellEnd"/>
-      <w:r>
-        <w:rPr>
-          <w:b/>
-        </w:rPr>
-        <w:t xml:space="preserve"> /dev/</w:t>
-      </w:r>
-      <w:proofErr w:type="spellStart"/>
-      <w:r>
-        <w:rPr>
-          <w:b/>
-        </w:rPr>
-        <w:t>sdb</w:t>
-      </w:r>
-      <w:proofErr w:type="spellEnd"/>
+        <w:t>sudo fdisk /dev/sdb</w:t>
+      </w:r>
     </w:p>
     <w:p>
       <w:pPr>
@@ -9071,15 +7379,7 @@
         <w:ind w:left="1440" w:firstLine="120"/>
       </w:pPr>
       <w:r>
-        <w:t xml:space="preserve">   </w:t>
-      </w:r>
-      <w:proofErr w:type="gramStart"/>
-      <w:r>
-        <w:t>e</w:t>
-      </w:r>
-      <w:proofErr w:type="gramEnd"/>
-      <w:r>
-        <w:t xml:space="preserve">   extended</w:t>
+        <w:t xml:space="preserve">   e   extended</w:t>
       </w:r>
     </w:p>
     <w:p>
@@ -9088,15 +7388,7 @@
         <w:ind w:left="1440" w:firstLine="120"/>
       </w:pPr>
       <w:r>
-        <w:t xml:space="preserve">   </w:t>
-      </w:r>
-      <w:proofErr w:type="gramStart"/>
-      <w:r>
-        <w:t>p</w:t>
-      </w:r>
-      <w:proofErr w:type="gramEnd"/>
-      <w:r>
-        <w:t xml:space="preserve">   primary partition (1-4)</w:t>
+        <w:t xml:space="preserve">   p   primary partition (1-4)</w:t>
       </w:r>
     </w:p>
     <w:p>
@@ -9107,14 +7399,12 @@
           <w:b/>
         </w:rPr>
       </w:pPr>
-      <w:proofErr w:type="gramStart"/>
       <w:r>
         <w:rPr>
           <w:b/>
         </w:rPr>
         <w:t>p</w:t>
       </w:r>
-      <w:proofErr w:type="gramEnd"/>
     </w:p>
     <w:p>
       <w:pPr>
@@ -9254,23 +7544,7 @@
         <w:ind w:left="1440" w:firstLine="120"/>
       </w:pPr>
       <w:r>
-        <w:t>Last cylinder or +size or +</w:t>
-      </w:r>
-      <w:proofErr w:type="spellStart"/>
-      <w:r>
-        <w:t>sizeM</w:t>
-      </w:r>
-      <w:proofErr w:type="spellEnd"/>
-      <w:r>
-        <w:t xml:space="preserve"> or +</w:t>
-      </w:r>
-      <w:proofErr w:type="spellStart"/>
-      <w:r>
-        <w:t>sizeK</w:t>
-      </w:r>
-      <w:proofErr w:type="spellEnd"/>
-      <w:r>
-        <w:t xml:space="preserve"> (256-1023, default 1023): </w:t>
+        <w:t xml:space="preserve">Last cylinder or +size or +sizeM or +sizeK (256-1023, default 1023): </w:t>
       </w:r>
       <w:r>
         <w:rPr>
@@ -9315,20 +7589,7 @@
         <w:ind w:left="1440" w:firstLine="120"/>
       </w:pPr>
       <w:r>
-        <w:t xml:space="preserve">Calling </w:t>
-      </w:r>
-      <w:proofErr w:type="spellStart"/>
-      <w:proofErr w:type="gramStart"/>
-      <w:r>
-        <w:t>ioctl</w:t>
-      </w:r>
-      <w:proofErr w:type="spellEnd"/>
-      <w:r>
-        <w:t>(</w:t>
-      </w:r>
-      <w:proofErr w:type="gramEnd"/>
-      <w:r>
-        <w:t>) to re-read partition table.</w:t>
+        <w:t>Calling ioctl() to re-read partition table.</w:t>
       </w:r>
     </w:p>
     <w:p>
@@ -9336,11 +7597,9 @@
         <w:pStyle w:val="ListParagraph"/>
         <w:ind w:left="1440" w:firstLine="120"/>
       </w:pPr>
-      <w:proofErr w:type="gramStart"/>
       <w:r>
         <w:t>Syncing disks.</w:t>
       </w:r>
-      <w:proofErr w:type="gramEnd"/>
     </w:p>
     <w:p>
       <w:pPr>
@@ -9371,19 +7630,11 @@
           <w:b/>
         </w:rPr>
       </w:pPr>
-      <w:proofErr w:type="gramStart"/>
       <w:r>
         <w:rPr>
           <w:b/>
         </w:rPr>
-        <w:t>cat</w:t>
-      </w:r>
-      <w:proofErr w:type="gramEnd"/>
-      <w:r>
-        <w:rPr>
-          <w:b/>
-        </w:rPr>
-        <w:t xml:space="preserve"> /proc/partitions</w:t>
+        <w:t>cat /proc/partitions</w:t>
       </w:r>
     </w:p>
     <w:p>
@@ -9391,13 +7642,8 @@
         <w:pStyle w:val="ListParagraph"/>
         <w:ind w:left="1440" w:firstLine="120"/>
       </w:pPr>
-      <w:proofErr w:type="gramStart"/>
-      <w:r>
-        <w:t>major</w:t>
-      </w:r>
-      <w:proofErr w:type="gramEnd"/>
-      <w:r>
-        <w:t xml:space="preserve"> minor  #blocks  name</w:t>
+      <w:r>
+        <w:t>major minor  #blocks  name</w:t>
       </w:r>
     </w:p>
     <w:p>
@@ -9412,13 +7658,8 @@
         <w:ind w:left="1440" w:firstLine="120"/>
       </w:pPr>
       <w:r>
-        <w:t xml:space="preserve">   8     0   78125000 </w:t>
-      </w:r>
-      <w:proofErr w:type="spellStart"/>
-      <w:r>
-        <w:t>sda</w:t>
-      </w:r>
-      <w:proofErr w:type="spellEnd"/>
+        <w:t xml:space="preserve">   8     0   78125000 sda</w:t>
+      </w:r>
     </w:p>
     <w:p>
       <w:pPr>
@@ -9468,16 +7709,8 @@
         <w:rPr>
           <w:color w:val="1F497D" w:themeColor="text2"/>
         </w:rPr>
-        <w:t xml:space="preserve">   8    16    3872256 </w:t>
-      </w:r>
-      <w:proofErr w:type="spellStart"/>
-      <w:r>
-        <w:rPr>
-          <w:color w:val="1F497D" w:themeColor="text2"/>
-        </w:rPr>
-        <w:t>sdb</w:t>
-      </w:r>
-      <w:proofErr w:type="spellEnd"/>
+        <w:t xml:space="preserve">   8    16    3872256 sdb</w:t>
+      </w:r>
     </w:p>
     <w:p>
       <w:pPr>
@@ -9505,15 +7738,7 @@
         <w:ind w:left="1134" w:firstLine="0"/>
       </w:pPr>
       <w:r>
-        <w:t xml:space="preserve">Using </w:t>
-      </w:r>
-      <w:proofErr w:type="spellStart"/>
-      <w:r>
-        <w:t>mkfs.vfat</w:t>
-      </w:r>
-      <w:proofErr w:type="spellEnd"/>
-      <w:r>
-        <w:t xml:space="preserve"> to format the partition</w:t>
+        <w:t>Using mkfs.vfat to format the partition</w:t>
       </w:r>
       <w:r>
         <w:t>:</w:t>
@@ -9527,35 +7752,11 @@
           <w:b/>
         </w:rPr>
       </w:pPr>
-      <w:proofErr w:type="spellStart"/>
-      <w:proofErr w:type="gramStart"/>
       <w:r>
         <w:rPr>
           <w:b/>
         </w:rPr>
-        <w:t>sudo</w:t>
-      </w:r>
-      <w:proofErr w:type="spellEnd"/>
-      <w:proofErr w:type="gramEnd"/>
-      <w:r>
-        <w:rPr>
-          <w:b/>
-        </w:rPr>
-        <w:t xml:space="preserve"> </w:t>
-      </w:r>
-      <w:proofErr w:type="spellStart"/>
-      <w:r>
-        <w:rPr>
-          <w:b/>
-        </w:rPr>
-        <w:t>mkfs.vfat</w:t>
-      </w:r>
-      <w:proofErr w:type="spellEnd"/>
-      <w:r>
-        <w:rPr>
-          <w:b/>
-        </w:rPr>
-        <w:t xml:space="preserve"> /dev/sdb1</w:t>
+        <w:t>sudo mkfs.vfat /dev/sdb1</w:t>
       </w:r>
     </w:p>
     <w:p>
@@ -9610,131 +7811,83 @@
           <w:b/>
         </w:rPr>
       </w:pPr>
-      <w:proofErr w:type="spellStart"/>
-      <w:proofErr w:type="gramStart"/>
       <w:r>
         <w:rPr>
           <w:b/>
         </w:rPr>
-        <w:t>sudo</w:t>
-      </w:r>
-      <w:proofErr w:type="spellEnd"/>
-      <w:proofErr w:type="gramEnd"/>
+        <w:t>sudo dd if=output/mx6</w:t>
+      </w:r>
       <w:r>
         <w:rPr>
           <w:b/>
         </w:rPr>
-        <w:t xml:space="preserve"> </w:t>
-      </w:r>
-      <w:proofErr w:type="spellStart"/>
+        <w:t>dq</w:t>
+      </w:r>
       <w:r>
         <w:rPr>
           <w:b/>
         </w:rPr>
-        <w:t>dd</w:t>
-      </w:r>
-      <w:proofErr w:type="spellEnd"/>
+        <w:t>/evb</w:t>
+      </w:r>
       <w:r>
         <w:rPr>
           <w:b/>
         </w:rPr>
-        <w:t xml:space="preserve"> if=output/mx6</w:t>
+        <w:t>_rev_a</w:t>
       </w:r>
       <w:r>
         <w:rPr>
           <w:b/>
         </w:rPr>
+        <w:t>/bin/mx6</w:t>
+      </w:r>
+      <w:r>
+        <w:rPr>
+          <w:b/>
+        </w:rPr>
         <w:t>dq</w:t>
       </w:r>
       <w:r>
         <w:rPr>
           <w:b/>
         </w:rPr>
-        <w:t>/</w:t>
-      </w:r>
-      <w:proofErr w:type="spellStart"/>
+        <w:t>_</w:t>
+      </w:r>
       <w:r>
         <w:rPr>
           <w:b/>
         </w:rPr>
         <w:t>evb</w:t>
       </w:r>
-      <w:proofErr w:type="spellEnd"/>
       <w:r>
         <w:rPr>
           <w:b/>
         </w:rPr>
-        <w:t>/bin/mx6</w:t>
+        <w:t>_rev_a</w:t>
       </w:r>
       <w:r>
         <w:rPr>
           <w:b/>
         </w:rPr>
-        <w:t>dq</w:t>
+        <w:t>-v</w:t>
       </w:r>
       <w:r>
         <w:rPr>
           <w:b/>
         </w:rPr>
-        <w:t>_</w:t>
+        <w:t>pu</w:t>
       </w:r>
       <w:r>
         <w:rPr>
           <w:b/>
         </w:rPr>
-        <w:t>evb</w:t>
+        <w:t xml:space="preserve">-sdk.bin of=/dev/sdb seek=2 skip=2 </w:t>
       </w:r>
       <w:r>
         <w:rPr>
           <w:b/>
         </w:rPr>
-        <w:t>_rev_a</w:t>
-      </w:r>
-      <w:r>
-        <w:rPr>
-          <w:b/>
-        </w:rPr>
-        <w:t>-v</w:t>
-      </w:r>
-      <w:r>
-        <w:rPr>
-          <w:b/>
-        </w:rPr>
-        <w:t>pu</w:t>
-      </w:r>
-      <w:r>
-        <w:rPr>
-          <w:b/>
-        </w:rPr>
-        <w:t>-sdk.bin of=/dev/</w:t>
-      </w:r>
-      <w:proofErr w:type="spellStart"/>
-      <w:r>
-        <w:rPr>
-          <w:b/>
-        </w:rPr>
-        <w:t>sdb</w:t>
-      </w:r>
-      <w:proofErr w:type="spellEnd"/>
-      <w:r>
-        <w:rPr>
-          <w:b/>
-        </w:rPr>
-        <w:t xml:space="preserve"> seek=2 skip=2 </w:t>
-      </w:r>
-      <w:proofErr w:type="spellStart"/>
-      <w:r>
-        <w:rPr>
-          <w:b/>
-        </w:rPr>
-        <w:t>bs</w:t>
-      </w:r>
-      <w:proofErr w:type="spellEnd"/>
-      <w:r>
-        <w:rPr>
-          <w:b/>
-        </w:rPr>
-        <w:t xml:space="preserve">=512 </w:t>
+        <w:t xml:space="preserve">bs=512 </w:t>
       </w:r>
       <w:r>
         <w:rPr>
@@ -9839,15 +7992,7 @@
         <w:spacing w:after="200"/>
       </w:pPr>
       <w:r>
-        <w:t>Optional second display: plug the HDMI expansion board (P/</w:t>
-      </w:r>
-      <w:proofErr w:type="gramStart"/>
-      <w:r>
-        <w:t>N :</w:t>
-      </w:r>
-      <w:proofErr w:type="gramEnd"/>
-      <w:r>
-        <w:t xml:space="preserve"> MCIMXHDMICARD) based on the SiI9024 chip onto the parallel display connector J19 of the CPU board, and plug the HDMI cable of the second display.</w:t>
+        <w:t>Optional second display: plug the HDMI expansion board (P/N : MCIMXHDMICARD) based on the SiI9024 chip onto the parallel display connector J19 of the CPU board, and plug the HDMI cable of the second display.</w:t>
       </w:r>
     </w:p>
     <w:p>
@@ -9890,15 +8035,7 @@
         <w:ind w:left="1440"/>
       </w:pPr>
       <w:r>
-        <w:t xml:space="preserve">    Diagnostics Suite (1.0) for i.MX6DQ TO1.0 </w:t>
-      </w:r>
-      <w:proofErr w:type="spellStart"/>
-      <w:r>
-        <w:t>Sabre-Lite</w:t>
-      </w:r>
-      <w:proofErr w:type="spellEnd"/>
-      <w:r>
-        <w:t xml:space="preserve"> Board Rev A</w:t>
+        <w:t xml:space="preserve">    Diagnostics Suite (1.0) for i.MX6DQ TO1.0 Sabre-Lite Board Rev A</w:t>
       </w:r>
     </w:p>
     <w:p>
@@ -9907,15 +8044,7 @@
         <w:ind w:left="1440"/>
       </w:pPr>
       <w:r>
-        <w:t xml:space="preserve">    Build: </w:t>
-      </w:r>
-      <w:proofErr w:type="gramStart"/>
-      <w:r>
-        <w:t>Mar  8</w:t>
-      </w:r>
-      <w:proofErr w:type="gramEnd"/>
-      <w:r>
-        <w:t xml:space="preserve"> 2012, 16:22:20</w:t>
+        <w:t xml:space="preserve">    Build: Mar  8 2012, 16:22:20</w:t>
       </w:r>
     </w:p>
     <w:p>
@@ -9948,15 +8077,7 @@
         <w:ind w:left="1440"/>
       </w:pPr>
       <w:r>
-        <w:t xml:space="preserve">======== Clock </w:t>
-      </w:r>
-      <w:proofErr w:type="gramStart"/>
-      <w:r>
-        <w:t>frequencies(</w:t>
-      </w:r>
-      <w:proofErr w:type="gramEnd"/>
-      <w:r>
-        <w:t>HZ) =========</w:t>
+        <w:t>======== Clock frequencies(HZ) =========</w:t>
       </w:r>
     </w:p>
     <w:p>
@@ -9965,15 +8086,7 @@
         <w:ind w:left="1440"/>
       </w:pPr>
       <w:r>
-        <w:t xml:space="preserve">Cortex A9 </w:t>
-      </w:r>
-      <w:proofErr w:type="gramStart"/>
-      <w:r>
-        <w:t>core  :</w:t>
-      </w:r>
-      <w:proofErr w:type="gramEnd"/>
-      <w:r>
-        <w:t xml:space="preserve"> 792,000,000</w:t>
+        <w:t>Cortex A9 core  : 792,000,000</w:t>
       </w:r>
     </w:p>
     <w:p>
@@ -9991,15 +8104,7 @@
         <w:ind w:left="1440"/>
       </w:pPr>
       <w:r>
-        <w:t xml:space="preserve">UART2 for </w:t>
-      </w:r>
-      <w:proofErr w:type="gramStart"/>
-      <w:r>
-        <w:t>debug :</w:t>
-      </w:r>
-      <w:proofErr w:type="gramEnd"/>
-      <w:r>
-        <w:t xml:space="preserve"> 80,000,000</w:t>
+        <w:t>UART2 for debug : 80,000,000</w:t>
       </w:r>
     </w:p>
     <w:p>
@@ -10008,15 +8113,7 @@
         <w:ind w:left="1440"/>
       </w:pPr>
       <w:r>
-        <w:t xml:space="preserve">EPIT1 for system </w:t>
-      </w:r>
-      <w:proofErr w:type="gramStart"/>
-      <w:r>
-        <w:t>timer  :</w:t>
-      </w:r>
-      <w:proofErr w:type="gramEnd"/>
-      <w:r>
-        <w:t xml:space="preserve"> 66,000,000</w:t>
+        <w:t>EPIT1 for system timer  : 66,000,000</w:t>
       </w:r>
     </w:p>
     <w:p>
@@ -10048,21 +8145,8 @@
         <w:pStyle w:val="ListParagraph"/>
         <w:ind w:left="1440"/>
       </w:pPr>
-      <w:proofErr w:type="gramStart"/>
-      <w:r>
-        <w:t>data</w:t>
-      </w:r>
-      <w:proofErr w:type="gramEnd"/>
-      <w:r>
-        <w:t xml:space="preserve"> bits: 64, </w:t>
-      </w:r>
-      <w:proofErr w:type="spellStart"/>
-      <w:r>
-        <w:t>num_banks</w:t>
-      </w:r>
-      <w:proofErr w:type="spellEnd"/>
-      <w:r>
-        <w:t>: 8</w:t>
+      <w:r>
+        <w:t>data bits: 64, num_banks: 8</w:t>
       </w:r>
     </w:p>
     <w:p>
@@ -10070,21 +8154,8 @@
         <w:pStyle w:val="ListParagraph"/>
         <w:ind w:left="1440"/>
       </w:pPr>
-      <w:proofErr w:type="gramStart"/>
-      <w:r>
-        <w:t>row</w:t>
-      </w:r>
-      <w:proofErr w:type="gramEnd"/>
-      <w:r>
-        <w:t xml:space="preserve">: 14, </w:t>
-      </w:r>
-      <w:proofErr w:type="spellStart"/>
-      <w:r>
-        <w:t>col</w:t>
-      </w:r>
-      <w:proofErr w:type="spellEnd"/>
-      <w:r>
-        <w:t>: 10</w:t>
+      <w:r>
+        <w:t>row: 14, col: 10</w:t>
       </w:r>
     </w:p>
     <w:p>
@@ -10171,15 +8242,7 @@
         <w:ind w:left="1440"/>
       </w:pPr>
       <w:r>
-        <w:t xml:space="preserve">        x - </w:t>
-      </w:r>
-      <w:proofErr w:type="gramStart"/>
-      <w:r>
-        <w:t>to</w:t>
-      </w:r>
-      <w:proofErr w:type="gramEnd"/>
-      <w:r>
-        <w:t xml:space="preserve"> exit.</w:t>
+        <w:t xml:space="preserve">        x - to exit.</w:t>
       </w:r>
     </w:p>
     <w:p>
@@ -10257,15 +8320,7 @@
         <w:spacing w:after="200"/>
       </w:pPr>
       <w:r>
-        <w:t xml:space="preserve">Currently only H264 video decoding is supported. Other formats such as VC1, H263, MPEG3, </w:t>
-      </w:r>
-      <w:proofErr w:type="gramStart"/>
-      <w:r>
-        <w:t>MPEG4</w:t>
-      </w:r>
-      <w:proofErr w:type="gramEnd"/>
-      <w:r>
-        <w:t xml:space="preserve"> will be added in </w:t>
+        <w:t xml:space="preserve">Currently only H264 video decoding is supported. Other formats such as VC1, H263, MPEG3, MPEG4 will be added in </w:t>
       </w:r>
       <w:r>
         <w:t>a</w:t>
@@ -15200,7 +13255,7 @@
 </file>
 
 <file path=customXml/itemProps1.xml><?xml version="1.0" encoding="utf-8"?>
-<ds:datastoreItem xmlns:ds="http://schemas.openxmlformats.org/officeDocument/2006/customXml" ds:itemID="{65201340-0514-486C-96D3-AF0B1BAB5C40}">
+<ds:datastoreItem xmlns:ds="http://schemas.openxmlformats.org/officeDocument/2006/customXml" ds:itemID="{1DC133DF-363A-412C-B031-BE3C34804F12}">
   <ds:schemaRefs>
     <ds:schemaRef ds:uri="http://schemas.openxmlformats.org/officeDocument/2006/bibliography"/>
   </ds:schemaRefs>

</xml_diff>